<commit_message>
report update, web content update
report: binary result - neural added
web content: complete, editing is welcome
</commit_message>
<xml_diff>
--- a/finalReport/Final Report.docx
+++ b/finalReport/Final Report.docx
@@ -1,6 +1,6 @@
 
 <file path=word/document.xml><?xml version="1.0" encoding="utf-8"?>
-<w:document xmlns:wpc="http://schemas.microsoft.com/office/word/2010/wordprocessingCanvas" xmlns:mc="http://schemas.openxmlformats.org/markup-compatibility/2006" xmlns:o="urn:schemas-microsoft-com:office:office" xmlns:r="http://schemas.openxmlformats.org/officeDocument/2006/relationships" xmlns:m="http://schemas.openxmlformats.org/officeDocument/2006/math" xmlns:v="urn:schemas-microsoft-com:vml" xmlns:wp14="http://schemas.microsoft.com/office/word/2010/wordprocessingDrawing" xmlns:wp="http://schemas.openxmlformats.org/drawingml/2006/wordprocessingDrawing" xmlns:w10="urn:schemas-microsoft-com:office:word" xmlns:w="http://schemas.openxmlformats.org/wordprocessingml/2006/main" xmlns:w14="http://schemas.microsoft.com/office/word/2010/wordml" xmlns:w15="http://schemas.microsoft.com/office/word/2012/wordml" xmlns:wpg="http://schemas.microsoft.com/office/word/2010/wordprocessingGroup" xmlns:wpi="http://schemas.microsoft.com/office/word/2010/wordprocessingInk" xmlns:wne="http://schemas.microsoft.com/office/word/2006/wordml" xmlns:wps="http://schemas.microsoft.com/office/word/2010/wordprocessingShape" mc:Ignorable="w14 w15 wp14">
+<w:document xmlns:wpc="http://schemas.microsoft.com/office/word/2010/wordprocessingCanvas" xmlns:mo="http://schemas.microsoft.com/office/mac/office/2008/main" xmlns:mc="http://schemas.openxmlformats.org/markup-compatibility/2006" xmlns:mv="urn:schemas-microsoft-com:mac:vml" xmlns:o="urn:schemas-microsoft-com:office:office" xmlns:r="http://schemas.openxmlformats.org/officeDocument/2006/relationships" xmlns:m="http://schemas.openxmlformats.org/officeDocument/2006/math" xmlns:v="urn:schemas-microsoft-com:vml" xmlns:wp14="http://schemas.microsoft.com/office/word/2010/wordprocessingDrawing" xmlns:wp="http://schemas.openxmlformats.org/drawingml/2006/wordprocessingDrawing" xmlns:w10="urn:schemas-microsoft-com:office:word" xmlns:w="http://schemas.openxmlformats.org/wordprocessingml/2006/main" xmlns:w14="http://schemas.microsoft.com/office/word/2010/wordml" xmlns:wpg="http://schemas.microsoft.com/office/word/2010/wordprocessingGroup" xmlns:wpi="http://schemas.microsoft.com/office/word/2010/wordprocessingInk" xmlns:wne="http://schemas.microsoft.com/office/word/2006/wordml" xmlns:wps="http://schemas.microsoft.com/office/word/2010/wordprocessingShape" mc:Ignorable="w14 wp14">
   <w:body>
     <w:p>
       <w:pPr>
@@ -11,6 +11,8 @@
           <w:szCs w:val="48"/>
         </w:rPr>
       </w:pPr>
+      <w:bookmarkStart w:id="0" w:name="_GoBack"/>
+      <w:bookmarkEnd w:id="0"/>
       <w:r>
         <w:rPr>
           <w:rFonts w:ascii="Times New Roman" w:hAnsi="Times New Roman" w:cs="Times New Roman"/>
@@ -61,25 +63,7 @@
           <w:sz w:val="22"/>
           <w:szCs w:val="22"/>
         </w:rPr>
-        <w:t xml:space="preserve">Course Project of Northwestern EECS 349, </w:t>
-      </w:r>
-      <w:proofErr w:type="gramStart"/>
-      <w:r>
-        <w:rPr>
-          <w:rFonts w:ascii="Times New Roman" w:hAnsi="Times New Roman" w:cs="Times New Roman" w:hint="eastAsia"/>
-          <w:sz w:val="22"/>
-          <w:szCs w:val="22"/>
-        </w:rPr>
-        <w:t>Spring</w:t>
-      </w:r>
-      <w:proofErr w:type="gramEnd"/>
-      <w:r>
-        <w:rPr>
-          <w:rFonts w:ascii="Times New Roman" w:hAnsi="Times New Roman" w:cs="Times New Roman" w:hint="eastAsia"/>
-          <w:sz w:val="22"/>
-          <w:szCs w:val="22"/>
-        </w:rPr>
-        <w:t xml:space="preserve"> 2015 (Instructor: Prof. Doug Downey)</w:t>
+        <w:t>Course Project of Northwestern EECS 349, Spring 2015 (Instructor: Prof. Doug Downey)</w:t>
       </w:r>
     </w:p>
     <w:p>
@@ -102,8 +86,8 @@
           <w:szCs w:val="22"/>
         </w:rPr>
         <w:sectPr>
-          <w:footerReference w:type="even" r:id="rId7"/>
-          <w:footerReference w:type="default" r:id="rId8"/>
+          <w:footerReference w:type="even" r:id="rId8"/>
+          <w:footerReference w:type="default" r:id="rId9"/>
           <w:pgSz w:w="11900" w:h="16840"/>
           <w:pgMar w:top="720" w:right="720" w:bottom="720" w:left="720" w:header="851" w:footer="992" w:gutter="0"/>
           <w:cols w:space="425"/>
@@ -285,8 +269,6 @@
         </w:rPr>
         <w:t>xunzheng2017@u.northwestern.edu</w:t>
       </w:r>
-      <w:bookmarkStart w:id="0" w:name="_GoBack"/>
-      <w:bookmarkEnd w:id="0"/>
     </w:p>
     <w:p>
       <w:pPr>
@@ -416,7 +398,7 @@
     </w:p>
     <w:p>
       <w:pPr>
-        <w:pStyle w:val="ListParagraph"/>
+        <w:pStyle w:val="a4"/>
         <w:numPr>
           <w:ilvl w:val="0"/>
           <w:numId w:val="1"/>
@@ -444,7 +426,7 @@
     </w:p>
     <w:p>
       <w:pPr>
-        <w:pStyle w:val="ListParagraph"/>
+        <w:pStyle w:val="a4"/>
         <w:spacing w:beforeLines="50" w:before="163" w:afterLines="50" w:after="163"/>
         <w:ind w:firstLineChars="0"/>
         <w:rPr>
@@ -496,7 +478,7 @@
     </w:p>
     <w:p>
       <w:pPr>
-        <w:pStyle w:val="ListParagraph"/>
+        <w:pStyle w:val="a4"/>
         <w:spacing w:beforeLines="50" w:before="163" w:afterLines="50" w:after="163"/>
         <w:ind w:firstLineChars="0"/>
         <w:rPr>
@@ -540,7 +522,7 @@
     </w:p>
     <w:p>
       <w:pPr>
-        <w:pStyle w:val="ListParagraph"/>
+        <w:pStyle w:val="a4"/>
         <w:numPr>
           <w:ilvl w:val="0"/>
           <w:numId w:val="1"/>
@@ -603,7 +585,7 @@
     </w:p>
     <w:p>
       <w:pPr>
-        <w:pStyle w:val="ListParagraph"/>
+        <w:pStyle w:val="a4"/>
         <w:spacing w:beforeLines="50" w:before="163" w:afterLines="50" w:after="163"/>
         <w:ind w:firstLineChars="0"/>
         <w:rPr>
@@ -694,7 +676,7 @@
       </w:r>
       <w:r>
         <w:rPr>
-          <w:rStyle w:val="FootnoteReference"/>
+          <w:rStyle w:val="ac"/>
           <w:rFonts w:ascii="Times New Roman" w:hAnsi="Times New Roman" w:cs="Times New Roman"/>
           <w:sz w:val="22"/>
           <w:szCs w:val="22"/>
@@ -731,25 +713,7 @@
           <w:sz w:val="22"/>
           <w:szCs w:val="22"/>
         </w:rPr>
-        <w:t xml:space="preserve">we use the </w:t>
-      </w:r>
-      <w:proofErr w:type="gramStart"/>
-      <w:r>
-        <w:rPr>
-          <w:rFonts w:ascii="Times New Roman" w:hAnsi="Times New Roman" w:cs="Times New Roman"/>
-          <w:sz w:val="22"/>
-          <w:szCs w:val="22"/>
-        </w:rPr>
-        <w:t>Canny</w:t>
-      </w:r>
-      <w:proofErr w:type="gramEnd"/>
-      <w:r>
-        <w:rPr>
-          <w:rFonts w:ascii="Times New Roman" w:hAnsi="Times New Roman" w:cs="Times New Roman"/>
-          <w:sz w:val="22"/>
-          <w:szCs w:val="22"/>
-        </w:rPr>
-        <w:t xml:space="preserve"> edge detector in OpenCV</w:t>
+        <w:t>we use the Canny edge detector in OpenCV</w:t>
       </w:r>
       <w:r>
         <w:rPr>
@@ -829,7 +793,7 @@
     </w:p>
     <w:p>
       <w:pPr>
-        <w:pStyle w:val="ListParagraph"/>
+        <w:pStyle w:val="a4"/>
         <w:spacing w:beforeLines="50" w:before="163" w:afterLines="50" w:after="163"/>
         <w:ind w:firstLineChars="0"/>
         <w:rPr>
@@ -864,7 +828,7 @@
                     </pic:cNvPicPr>
                   </pic:nvPicPr>
                   <pic:blipFill>
-                    <a:blip r:embed="rId9">
+                    <a:blip r:embed="rId10">
                       <a:extLst>
                         <a:ext uri="{28A0092B-C50C-407E-A947-70E740481C1C}">
                           <a14:useLocalDpi xmlns:a14="http://schemas.microsoft.com/office/drawing/2010/main" val="0"/>
@@ -898,7 +862,7 @@
     </w:p>
     <w:p>
       <w:pPr>
-        <w:pStyle w:val="ListParagraph"/>
+        <w:pStyle w:val="a4"/>
         <w:spacing w:beforeLines="50" w:before="163" w:afterLines="50" w:after="163"/>
         <w:ind w:firstLineChars="0"/>
         <w:jc w:val="center"/>
@@ -929,7 +893,7 @@
     </w:p>
     <w:p>
       <w:pPr>
-        <w:pStyle w:val="ListParagraph"/>
+        <w:pStyle w:val="a4"/>
         <w:spacing w:beforeLines="50" w:before="163" w:afterLines="50" w:after="163"/>
         <w:ind w:firstLineChars="0"/>
         <w:rPr>
@@ -1013,7 +977,7 @@
     </w:p>
     <w:p>
       <w:pPr>
-        <w:pStyle w:val="ListParagraph"/>
+        <w:pStyle w:val="a4"/>
         <w:numPr>
           <w:ilvl w:val="0"/>
           <w:numId w:val="1"/>
@@ -1157,7 +1121,7 @@
     </w:p>
     <w:p>
       <w:pPr>
-        <w:pStyle w:val="ListParagraph"/>
+        <w:pStyle w:val="a4"/>
         <w:spacing w:beforeLines="50" w:before="163" w:afterLines="50" w:after="163"/>
         <w:ind w:firstLineChars="0"/>
         <w:rPr>
@@ -1204,6 +1168,65 @@
           <w:sz w:val="22"/>
           <w:szCs w:val="22"/>
         </w:rPr>
+        <w:t xml:space="preserve"> think </w:t>
+      </w:r>
+      <w:proofErr w:type="spellStart"/>
+      <w:r>
+        <w:rPr>
+          <w:rFonts w:ascii="Times New Roman" w:hAnsi="Times New Roman" w:cs="Times New Roman" w:hint="eastAsia"/>
+          <w:sz w:val="22"/>
+          <w:szCs w:val="22"/>
+        </w:rPr>
+        <w:t>kNN</w:t>
+      </w:r>
+      <w:proofErr w:type="spellEnd"/>
+      <w:r>
+        <w:rPr>
+          <w:rFonts w:ascii="Times New Roman" w:hAnsi="Times New Roman" w:cs="Times New Roman" w:hint="eastAsia"/>
+          <w:sz w:val="22"/>
+          <w:szCs w:val="22"/>
+        </w:rPr>
+        <w:t xml:space="preserve"> would be a good classifier because of the nature of the dataset: there</w:t>
+      </w:r>
+      <w:r>
+        <w:rPr>
+          <w:rFonts w:ascii="Times New Roman" w:hAnsi="Times New Roman" w:cs="Times New Roman"/>
+          <w:sz w:val="22"/>
+          <w:szCs w:val="22"/>
+        </w:rPr>
+        <w:t>’</w:t>
+      </w:r>
+      <w:r>
+        <w:rPr>
+          <w:rFonts w:ascii="Times New Roman" w:hAnsi="Times New Roman" w:cs="Times New Roman" w:hint="eastAsia"/>
+          <w:sz w:val="22"/>
+          <w:szCs w:val="22"/>
+        </w:rPr>
+        <w:t xml:space="preserve">s no low dimension linear </w:t>
+      </w:r>
+      <w:r>
+        <w:rPr>
+          <w:rFonts w:ascii="Times New Roman" w:hAnsi="Times New Roman" w:cs="Times New Roman"/>
+          <w:sz w:val="22"/>
+          <w:szCs w:val="22"/>
+        </w:rPr>
+        <w:lastRenderedPageBreak/>
+        <w:t>relation</w:t>
+      </w:r>
+      <w:r>
+        <w:rPr>
+          <w:rFonts w:ascii="Times New Roman" w:hAnsi="Times New Roman" w:cs="Times New Roman" w:hint="eastAsia"/>
+          <w:sz w:val="22"/>
+          <w:szCs w:val="22"/>
+        </w:rPr>
+        <w:t>, a lot of noise, strong correlation between attributes, and low human involvement during training. Specifically, we</w:t>
+      </w:r>
+      <w:r>
+        <w:rPr>
+          <w:rFonts w:ascii="Times New Roman" w:hAnsi="Times New Roman" w:cs="Times New Roman" w:hint="eastAsia"/>
+          <w:sz w:val="22"/>
+          <w:szCs w:val="22"/>
+        </w:rPr>
         <w:t xml:space="preserve"> subtract two image mat</w:t>
       </w:r>
       <w:r>
@@ -1252,16 +1275,7 @@
           <w:sz w:val="22"/>
           <w:szCs w:val="22"/>
         </w:rPr>
-        <w:t xml:space="preserve">with the </w:t>
-      </w:r>
-      <w:r>
-        <w:rPr>
-          <w:rFonts w:ascii="Times New Roman" w:hAnsi="Times New Roman" w:cs="Times New Roman" w:hint="eastAsia"/>
-          <w:sz w:val="22"/>
-          <w:szCs w:val="22"/>
-        </w:rPr>
-        <w:lastRenderedPageBreak/>
-        <w:t>input image</w:t>
+        <w:t>with the input image</w:t>
       </w:r>
       <w:r>
         <w:rPr>
@@ -1314,7 +1328,7 @@
     </w:p>
     <w:p>
       <w:pPr>
-        <w:pStyle w:val="ListParagraph"/>
+        <w:pStyle w:val="a4"/>
         <w:spacing w:beforeLines="50" w:before="163" w:afterLines="50" w:after="163"/>
         <w:ind w:firstLineChars="0"/>
         <w:rPr>
@@ -1398,7 +1412,7 @@
     </w:p>
     <w:p>
       <w:pPr>
-        <w:pStyle w:val="ListParagraph"/>
+        <w:pStyle w:val="a4"/>
         <w:numPr>
           <w:ilvl w:val="0"/>
           <w:numId w:val="1"/>
@@ -1522,25 +1536,7 @@
           <w:sz w:val="22"/>
           <w:szCs w:val="22"/>
         </w:rPr>
-        <w:t xml:space="preserve">We then implemented a function that converts gray-scale images to binary. </w:t>
-      </w:r>
-      <w:proofErr w:type="gramStart"/>
-      <w:r>
-        <w:rPr>
-          <w:rFonts w:ascii="Times New Roman" w:hAnsi="Times New Roman" w:cs="Times New Roman" w:hint="eastAsia"/>
-          <w:sz w:val="22"/>
-          <w:szCs w:val="22"/>
-        </w:rPr>
-        <w:t>As</w:t>
-      </w:r>
-      <w:proofErr w:type="gramEnd"/>
-      <w:r>
-        <w:rPr>
-          <w:rFonts w:ascii="Times New Roman" w:hAnsi="Times New Roman" w:cs="Times New Roman" w:hint="eastAsia"/>
-          <w:sz w:val="22"/>
-          <w:szCs w:val="22"/>
-        </w:rPr>
-        <w:t xml:space="preserve"> mentioned, this would lessen the noise and thus increased the precision to 0.844, which we think is a satisfactory result.</w:t>
+        <w:t>We then implemented a function that converts gray-scale images to binary. As mentioned, this would lessen the noise and thus increased the precision to 0.844, which we think is a satisfactory result.</w:t>
       </w:r>
     </w:p>
     <w:p>
@@ -1559,7 +1555,7 @@
           <w:sz w:val="22"/>
           <w:szCs w:val="22"/>
         </w:rPr>
-        <w:t xml:space="preserve">Finally, we test the data using different classifiers on Weka. As a benchmark, we first ran 2 Nearest Neighbor on Weka, with 66% training and the rest testing. We got 63.91% instances classified correctly. </w:t>
+        <w:t xml:space="preserve">Finally, we test the data using different classifiers on Weka. As a benchmark, we first ran 2 Nearest </w:t>
       </w:r>
       <w:r>
         <w:rPr>
@@ -1568,7 +1564,7 @@
           <w:szCs w:val="22"/>
         </w:rPr>
         <w:lastRenderedPageBreak/>
-        <w:t>We then ran several other classifiers and got the following result:</w:t>
+        <w:t>Neighbor on Weka, with 66% training and the rest testing. We got 63.91% instances classified correctly. We then ran several other classifiers and got the following result:</w:t>
       </w:r>
     </w:p>
     <w:p>
@@ -1770,13 +1766,13 @@
             </w:pPr>
             <w:r>
               <w:rPr>
-                <w:rFonts w:ascii="Times New Roman" w:eastAsia="宋体" w:hAnsi="Times New Roman" w:cs="Times New Roman"/>
+                <w:rFonts w:ascii="Times New Roman" w:eastAsia="宋体" w:hAnsi="Times New Roman" w:cs="Times New Roman" w:hint="eastAsia"/>
                 <w:color w:val="000000"/>
                 <w:kern w:val="0"/>
                 <w:sz w:val="22"/>
                 <w:szCs w:val="22"/>
               </w:rPr>
-              <w:t>63.91%</w:t>
+              <w:t>58.50%</w:t>
             </w:r>
           </w:p>
         </w:tc>
@@ -1848,13 +1844,13 @@
             </w:pPr>
             <w:r>
               <w:rPr>
-                <w:rFonts w:ascii="Times New Roman" w:eastAsia="宋体" w:hAnsi="Times New Roman" w:cs="Times New Roman"/>
+                <w:rFonts w:ascii="Times New Roman" w:eastAsia="宋体" w:hAnsi="Times New Roman" w:cs="Times New Roman" w:hint="eastAsia"/>
                 <w:color w:val="000000"/>
                 <w:kern w:val="0"/>
                 <w:sz w:val="22"/>
                 <w:szCs w:val="22"/>
               </w:rPr>
-              <w:t>61.09%</w:t>
+              <w:t>54.97%</w:t>
             </w:r>
           </w:p>
         </w:tc>
@@ -1938,13 +1934,13 @@
             </w:pPr>
             <w:r>
               <w:rPr>
-                <w:rFonts w:ascii="Times New Roman" w:eastAsia="宋体" w:hAnsi="Times New Roman" w:cs="Times New Roman"/>
+                <w:rFonts w:ascii="Times New Roman" w:eastAsia="宋体" w:hAnsi="Times New Roman" w:cs="Times New Roman" w:hint="eastAsia"/>
                 <w:color w:val="000000"/>
                 <w:kern w:val="0"/>
                 <w:sz w:val="22"/>
                 <w:szCs w:val="22"/>
               </w:rPr>
-              <w:t>58.83%</w:t>
+              <w:t>42.41%</w:t>
             </w:r>
           </w:p>
         </w:tc>
@@ -2014,16 +2010,6 @@
                 <w:szCs w:val="22"/>
               </w:rPr>
             </w:pPr>
-            <w:r>
-              <w:rPr>
-                <w:rFonts w:ascii="Times New Roman" w:eastAsia="宋体" w:hAnsi="Times New Roman" w:cs="Times New Roman"/>
-                <w:color w:val="000000"/>
-                <w:kern w:val="0"/>
-                <w:sz w:val="22"/>
-                <w:szCs w:val="22"/>
-              </w:rPr>
-              <w:t>53.67%</w:t>
-            </w:r>
           </w:p>
         </w:tc>
       </w:tr>
@@ -2096,13 +2082,13 @@
             </w:pPr>
             <w:r>
               <w:rPr>
-                <w:rFonts w:ascii="Times New Roman" w:eastAsia="宋体" w:hAnsi="Times New Roman" w:cs="Times New Roman"/>
+                <w:rFonts w:ascii="Times New Roman" w:eastAsia="宋体" w:hAnsi="Times New Roman" w:cs="Times New Roman" w:hint="eastAsia"/>
                 <w:color w:val="000000"/>
                 <w:kern w:val="0"/>
                 <w:sz w:val="22"/>
                 <w:szCs w:val="22"/>
               </w:rPr>
-              <w:t>24.53%</w:t>
+              <w:t>23.16%</w:t>
             </w:r>
           </w:p>
         </w:tc>
@@ -2129,7 +2115,7 @@
     </w:p>
     <w:p>
       <w:pPr>
-        <w:pStyle w:val="ListParagraph"/>
+        <w:pStyle w:val="a4"/>
         <w:numPr>
           <w:ilvl w:val="0"/>
           <w:numId w:val="1"/>
@@ -2218,7 +2204,7 @@
     </w:p>
     <w:p>
       <w:pPr>
-        <w:pStyle w:val="ListParagraph"/>
+        <w:pStyle w:val="a4"/>
         <w:numPr>
           <w:ilvl w:val="0"/>
           <w:numId w:val="4"/>
@@ -2242,7 +2228,7 @@
     </w:p>
     <w:p>
       <w:pPr>
-        <w:pStyle w:val="ListParagraph"/>
+        <w:pStyle w:val="a4"/>
         <w:numPr>
           <w:ilvl w:val="0"/>
           <w:numId w:val="4"/>
@@ -2298,7 +2284,7 @@
     </w:p>
     <w:p>
       <w:pPr>
-        <w:pStyle w:val="ListParagraph"/>
+        <w:pStyle w:val="a4"/>
         <w:spacing w:beforeLines="50" w:before="163" w:afterLines="50" w:after="163"/>
         <w:ind w:left="900" w:firstLineChars="0" w:firstLine="0"/>
         <w:rPr>
@@ -2354,7 +2340,7 @@
 </file>
 
 <file path=word/endnotes.xml><?xml version="1.0" encoding="utf-8"?>
-<w:endnotes xmlns:wpc="http://schemas.microsoft.com/office/word/2010/wordprocessingCanvas" xmlns:mc="http://schemas.openxmlformats.org/markup-compatibility/2006" xmlns:o="urn:schemas-microsoft-com:office:office" xmlns:r="http://schemas.openxmlformats.org/officeDocument/2006/relationships" xmlns:m="http://schemas.openxmlformats.org/officeDocument/2006/math" xmlns:v="urn:schemas-microsoft-com:vml" xmlns:wp14="http://schemas.microsoft.com/office/word/2010/wordprocessingDrawing" xmlns:wp="http://schemas.openxmlformats.org/drawingml/2006/wordprocessingDrawing" xmlns:w10="urn:schemas-microsoft-com:office:word" xmlns:w="http://schemas.openxmlformats.org/wordprocessingml/2006/main" xmlns:w14="http://schemas.microsoft.com/office/word/2010/wordml" xmlns:w15="http://schemas.microsoft.com/office/word/2012/wordml" xmlns:wpg="http://schemas.microsoft.com/office/word/2010/wordprocessingGroup" xmlns:wpi="http://schemas.microsoft.com/office/word/2010/wordprocessingInk" xmlns:wne="http://schemas.microsoft.com/office/word/2006/wordml" xmlns:wps="http://schemas.microsoft.com/office/word/2010/wordprocessingShape" mc:Ignorable="w14 w15 wp14">
+<w:endnotes xmlns:wpc="http://schemas.microsoft.com/office/word/2010/wordprocessingCanvas" xmlns:mo="http://schemas.microsoft.com/office/mac/office/2008/main" xmlns:mc="http://schemas.openxmlformats.org/markup-compatibility/2006" xmlns:mv="urn:schemas-microsoft-com:mac:vml" xmlns:o="urn:schemas-microsoft-com:office:office" xmlns:r="http://schemas.openxmlformats.org/officeDocument/2006/relationships" xmlns:m="http://schemas.openxmlformats.org/officeDocument/2006/math" xmlns:v="urn:schemas-microsoft-com:vml" xmlns:wp14="http://schemas.microsoft.com/office/word/2010/wordprocessingDrawing" xmlns:wp="http://schemas.openxmlformats.org/drawingml/2006/wordprocessingDrawing" xmlns:w10="urn:schemas-microsoft-com:office:word" xmlns:w="http://schemas.openxmlformats.org/wordprocessingml/2006/main" xmlns:w14="http://schemas.microsoft.com/office/word/2010/wordml" xmlns:wpg="http://schemas.microsoft.com/office/word/2010/wordprocessingGroup" xmlns:wpi="http://schemas.microsoft.com/office/word/2010/wordprocessingInk" xmlns:wne="http://schemas.microsoft.com/office/word/2006/wordml" xmlns:wps="http://schemas.microsoft.com/office/word/2010/wordprocessingShape" mc:Ignorable="w14 wp14">
   <w:endnote w:type="separator" w:id="-1">
     <w:p>
       <w:r>
@@ -2373,37 +2359,37 @@
 </file>
 
 <file path=word/footer1.xml><?xml version="1.0" encoding="utf-8"?>
-<w:ftr xmlns:wpc="http://schemas.microsoft.com/office/word/2010/wordprocessingCanvas" xmlns:mc="http://schemas.openxmlformats.org/markup-compatibility/2006" xmlns:o="urn:schemas-microsoft-com:office:office" xmlns:r="http://schemas.openxmlformats.org/officeDocument/2006/relationships" xmlns:m="http://schemas.openxmlformats.org/officeDocument/2006/math" xmlns:v="urn:schemas-microsoft-com:vml" xmlns:wp14="http://schemas.microsoft.com/office/word/2010/wordprocessingDrawing" xmlns:wp="http://schemas.openxmlformats.org/drawingml/2006/wordprocessingDrawing" xmlns:w10="urn:schemas-microsoft-com:office:word" xmlns:w="http://schemas.openxmlformats.org/wordprocessingml/2006/main" xmlns:w14="http://schemas.microsoft.com/office/word/2010/wordml" xmlns:w15="http://schemas.microsoft.com/office/word/2012/wordml" xmlns:wpg="http://schemas.microsoft.com/office/word/2010/wordprocessingGroup" xmlns:wpi="http://schemas.microsoft.com/office/word/2010/wordprocessingInk" xmlns:wne="http://schemas.microsoft.com/office/word/2006/wordml" xmlns:wps="http://schemas.microsoft.com/office/word/2010/wordprocessingShape" mc:Ignorable="w14 w15 wp14">
+<w:ftr xmlns:wpc="http://schemas.microsoft.com/office/word/2010/wordprocessingCanvas" xmlns:mo="http://schemas.microsoft.com/office/mac/office/2008/main" xmlns:mc="http://schemas.openxmlformats.org/markup-compatibility/2006" xmlns:mv="urn:schemas-microsoft-com:mac:vml" xmlns:o="urn:schemas-microsoft-com:office:office" xmlns:r="http://schemas.openxmlformats.org/officeDocument/2006/relationships" xmlns:m="http://schemas.openxmlformats.org/officeDocument/2006/math" xmlns:v="urn:schemas-microsoft-com:vml" xmlns:wp14="http://schemas.microsoft.com/office/word/2010/wordprocessingDrawing" xmlns:wp="http://schemas.openxmlformats.org/drawingml/2006/wordprocessingDrawing" xmlns:w10="urn:schemas-microsoft-com:office:word" xmlns:w="http://schemas.openxmlformats.org/wordprocessingml/2006/main" xmlns:w14="http://schemas.microsoft.com/office/word/2010/wordml" xmlns:wpg="http://schemas.microsoft.com/office/word/2010/wordprocessingGroup" xmlns:wpi="http://schemas.microsoft.com/office/word/2010/wordprocessingInk" xmlns:wne="http://schemas.microsoft.com/office/word/2006/wordml" xmlns:wps="http://schemas.microsoft.com/office/word/2010/wordprocessingShape" mc:Ignorable="w14 wp14">
   <w:p>
     <w:pPr>
-      <w:pStyle w:val="Footer"/>
+      <w:pStyle w:val="a7"/>
       <w:framePr w:wrap="around" w:vAnchor="text" w:hAnchor="margin" w:xAlign="right" w:y="1"/>
       <w:rPr>
-        <w:rStyle w:val="PageNumber"/>
+        <w:rStyle w:val="a9"/>
       </w:rPr>
     </w:pPr>
     <w:r>
       <w:rPr>
-        <w:rStyle w:val="PageNumber"/>
+        <w:rStyle w:val="a9"/>
       </w:rPr>
       <w:fldChar w:fldCharType="begin"/>
     </w:r>
     <w:r>
       <w:rPr>
-        <w:rStyle w:val="PageNumber"/>
+        <w:rStyle w:val="a9"/>
       </w:rPr>
       <w:instrText xml:space="preserve">PAGE  </w:instrText>
     </w:r>
     <w:r>
       <w:rPr>
-        <w:rStyle w:val="PageNumber"/>
+        <w:rStyle w:val="a9"/>
       </w:rPr>
       <w:fldChar w:fldCharType="end"/>
     </w:r>
   </w:p>
   <w:p>
     <w:pPr>
-      <w:pStyle w:val="Footer"/>
+      <w:pStyle w:val="a7"/>
       <w:ind w:right="360"/>
     </w:pPr>
   </w:p>
@@ -2411,50 +2397,50 @@
 </file>
 
 <file path=word/footer2.xml><?xml version="1.0" encoding="utf-8"?>
-<w:ftr xmlns:wpc="http://schemas.microsoft.com/office/word/2010/wordprocessingCanvas" xmlns:mc="http://schemas.openxmlformats.org/markup-compatibility/2006" xmlns:o="urn:schemas-microsoft-com:office:office" xmlns:r="http://schemas.openxmlformats.org/officeDocument/2006/relationships" xmlns:m="http://schemas.openxmlformats.org/officeDocument/2006/math" xmlns:v="urn:schemas-microsoft-com:vml" xmlns:wp14="http://schemas.microsoft.com/office/word/2010/wordprocessingDrawing" xmlns:wp="http://schemas.openxmlformats.org/drawingml/2006/wordprocessingDrawing" xmlns:w10="urn:schemas-microsoft-com:office:word" xmlns:w="http://schemas.openxmlformats.org/wordprocessingml/2006/main" xmlns:w14="http://schemas.microsoft.com/office/word/2010/wordml" xmlns:w15="http://schemas.microsoft.com/office/word/2012/wordml" xmlns:wpg="http://schemas.microsoft.com/office/word/2010/wordprocessingGroup" xmlns:wpi="http://schemas.microsoft.com/office/word/2010/wordprocessingInk" xmlns:wne="http://schemas.microsoft.com/office/word/2006/wordml" xmlns:wps="http://schemas.microsoft.com/office/word/2010/wordprocessingShape" mc:Ignorable="w14 w15 wp14">
+<w:ftr xmlns:wpc="http://schemas.microsoft.com/office/word/2010/wordprocessingCanvas" xmlns:mo="http://schemas.microsoft.com/office/mac/office/2008/main" xmlns:mc="http://schemas.openxmlformats.org/markup-compatibility/2006" xmlns:mv="urn:schemas-microsoft-com:mac:vml" xmlns:o="urn:schemas-microsoft-com:office:office" xmlns:r="http://schemas.openxmlformats.org/officeDocument/2006/relationships" xmlns:m="http://schemas.openxmlformats.org/officeDocument/2006/math" xmlns:v="urn:schemas-microsoft-com:vml" xmlns:wp14="http://schemas.microsoft.com/office/word/2010/wordprocessingDrawing" xmlns:wp="http://schemas.openxmlformats.org/drawingml/2006/wordprocessingDrawing" xmlns:w10="urn:schemas-microsoft-com:office:word" xmlns:w="http://schemas.openxmlformats.org/wordprocessingml/2006/main" xmlns:w14="http://schemas.microsoft.com/office/word/2010/wordml" xmlns:wpg="http://schemas.microsoft.com/office/word/2010/wordprocessingGroup" xmlns:wpi="http://schemas.microsoft.com/office/word/2010/wordprocessingInk" xmlns:wne="http://schemas.microsoft.com/office/word/2006/wordml" xmlns:wps="http://schemas.microsoft.com/office/word/2010/wordprocessingShape" mc:Ignorable="w14 wp14">
   <w:p>
     <w:pPr>
-      <w:pStyle w:val="Footer"/>
+      <w:pStyle w:val="a7"/>
       <w:framePr w:wrap="around" w:vAnchor="text" w:hAnchor="margin" w:xAlign="right" w:y="1"/>
       <w:rPr>
-        <w:rStyle w:val="PageNumber"/>
+        <w:rStyle w:val="a9"/>
       </w:rPr>
     </w:pPr>
     <w:r>
       <w:rPr>
-        <w:rStyle w:val="PageNumber"/>
+        <w:rStyle w:val="a9"/>
       </w:rPr>
       <w:fldChar w:fldCharType="begin"/>
     </w:r>
     <w:r>
       <w:rPr>
-        <w:rStyle w:val="PageNumber"/>
+        <w:rStyle w:val="a9"/>
       </w:rPr>
       <w:instrText xml:space="preserve">PAGE  </w:instrText>
     </w:r>
     <w:r>
       <w:rPr>
-        <w:rStyle w:val="PageNumber"/>
+        <w:rStyle w:val="a9"/>
       </w:rPr>
       <w:fldChar w:fldCharType="separate"/>
     </w:r>
     <w:r>
       <w:rPr>
-        <w:rStyle w:val="PageNumber"/>
+        <w:rStyle w:val="a9"/>
         <w:noProof/>
       </w:rPr>
-      <w:t>2</w:t>
+      <w:t>1</w:t>
     </w:r>
     <w:r>
       <w:rPr>
-        <w:rStyle w:val="PageNumber"/>
+        <w:rStyle w:val="a9"/>
       </w:rPr>
       <w:fldChar w:fldCharType="end"/>
     </w:r>
   </w:p>
   <w:p>
     <w:pPr>
-      <w:pStyle w:val="Footer"/>
+      <w:pStyle w:val="a7"/>
       <w:ind w:right="360"/>
     </w:pPr>
   </w:p>
@@ -2462,7 +2448,7 @@
 </file>
 
 <file path=word/footnotes.xml><?xml version="1.0" encoding="utf-8"?>
-<w:footnotes xmlns:wpc="http://schemas.microsoft.com/office/word/2010/wordprocessingCanvas" xmlns:mc="http://schemas.openxmlformats.org/markup-compatibility/2006" xmlns:o="urn:schemas-microsoft-com:office:office" xmlns:r="http://schemas.openxmlformats.org/officeDocument/2006/relationships" xmlns:m="http://schemas.openxmlformats.org/officeDocument/2006/math" xmlns:v="urn:schemas-microsoft-com:vml" xmlns:wp14="http://schemas.microsoft.com/office/word/2010/wordprocessingDrawing" xmlns:wp="http://schemas.openxmlformats.org/drawingml/2006/wordprocessingDrawing" xmlns:w10="urn:schemas-microsoft-com:office:word" xmlns:w="http://schemas.openxmlformats.org/wordprocessingml/2006/main" xmlns:w14="http://schemas.microsoft.com/office/word/2010/wordml" xmlns:w15="http://schemas.microsoft.com/office/word/2012/wordml" xmlns:wpg="http://schemas.microsoft.com/office/word/2010/wordprocessingGroup" xmlns:wpi="http://schemas.microsoft.com/office/word/2010/wordprocessingInk" xmlns:wne="http://schemas.microsoft.com/office/word/2006/wordml" xmlns:wps="http://schemas.microsoft.com/office/word/2010/wordprocessingShape" mc:Ignorable="w14 w15 wp14">
+<w:footnotes xmlns:wpc="http://schemas.microsoft.com/office/word/2010/wordprocessingCanvas" xmlns:mo="http://schemas.microsoft.com/office/mac/office/2008/main" xmlns:mc="http://schemas.openxmlformats.org/markup-compatibility/2006" xmlns:mv="urn:schemas-microsoft-com:mac:vml" xmlns:o="urn:schemas-microsoft-com:office:office" xmlns:r="http://schemas.openxmlformats.org/officeDocument/2006/relationships" xmlns:m="http://schemas.openxmlformats.org/officeDocument/2006/math" xmlns:v="urn:schemas-microsoft-com:vml" xmlns:wp14="http://schemas.microsoft.com/office/word/2010/wordprocessingDrawing" xmlns:wp="http://schemas.openxmlformats.org/drawingml/2006/wordprocessingDrawing" xmlns:w10="urn:schemas-microsoft-com:office:word" xmlns:w="http://schemas.openxmlformats.org/wordprocessingml/2006/main" xmlns:w14="http://schemas.microsoft.com/office/word/2010/wordml" xmlns:wpg="http://schemas.microsoft.com/office/word/2010/wordprocessingGroup" xmlns:wpi="http://schemas.microsoft.com/office/word/2010/wordprocessingInk" xmlns:wne="http://schemas.microsoft.com/office/word/2006/wordml" xmlns:wps="http://schemas.microsoft.com/office/word/2010/wordprocessingShape" mc:Ignorable="w14 wp14">
   <w:footnote w:type="separator" w:id="-1">
     <w:p>
       <w:r>
@@ -2480,11 +2466,11 @@
   <w:footnote w:id="1">
     <w:p>
       <w:pPr>
-        <w:pStyle w:val="FootnoteText"/>
-      </w:pPr>
-      <w:r>
-        <w:rPr>
-          <w:rStyle w:val="FootnoteReference"/>
+        <w:pStyle w:val="aa"/>
+      </w:pPr>
+      <w:r>
+        <w:rPr>
+          <w:rStyle w:val="ac"/>
         </w:rPr>
         <w:footnoteRef/>
       </w:r>
@@ -2527,7 +2513,7 @@
     </w:p>
     <w:p>
       <w:pPr>
-        <w:pStyle w:val="FootnoteText"/>
+        <w:pStyle w:val="aa"/>
       </w:pPr>
       <w:r>
         <w:rPr>
@@ -2544,8 +2530,8 @@
 </file>
 
 <file path=word/numbering.xml><?xml version="1.0" encoding="utf-8"?>
-<w:numbering xmlns:wpc="http://schemas.microsoft.com/office/word/2010/wordprocessingCanvas" xmlns:mc="http://schemas.openxmlformats.org/markup-compatibility/2006" xmlns:o="urn:schemas-microsoft-com:office:office" xmlns:r="http://schemas.openxmlformats.org/officeDocument/2006/relationships" xmlns:m="http://schemas.openxmlformats.org/officeDocument/2006/math" xmlns:v="urn:schemas-microsoft-com:vml" xmlns:wp14="http://schemas.microsoft.com/office/word/2010/wordprocessingDrawing" xmlns:wp="http://schemas.openxmlformats.org/drawingml/2006/wordprocessingDrawing" xmlns:w10="urn:schemas-microsoft-com:office:word" xmlns:w="http://schemas.openxmlformats.org/wordprocessingml/2006/main" xmlns:w14="http://schemas.microsoft.com/office/word/2010/wordml" xmlns:w15="http://schemas.microsoft.com/office/word/2012/wordml" xmlns:wpg="http://schemas.microsoft.com/office/word/2010/wordprocessingGroup" xmlns:wpi="http://schemas.microsoft.com/office/word/2010/wordprocessingInk" xmlns:wne="http://schemas.microsoft.com/office/word/2006/wordml" xmlns:wps="http://schemas.microsoft.com/office/word/2010/wordprocessingShape" mc:Ignorable="w14 w15 wp14">
-  <w:abstractNum w:abstractNumId="0" w15:restartNumberingAfterBreak="0">
+<w:numbering xmlns:wpc="http://schemas.microsoft.com/office/word/2010/wordprocessingCanvas" xmlns:mo="http://schemas.microsoft.com/office/mac/office/2008/main" xmlns:mc="http://schemas.openxmlformats.org/markup-compatibility/2006" xmlns:mv="urn:schemas-microsoft-com:mac:vml" xmlns:o="urn:schemas-microsoft-com:office:office" xmlns:r="http://schemas.openxmlformats.org/officeDocument/2006/relationships" xmlns:m="http://schemas.openxmlformats.org/officeDocument/2006/math" xmlns:v="urn:schemas-microsoft-com:vml" xmlns:wp14="http://schemas.microsoft.com/office/word/2010/wordprocessingDrawing" xmlns:wp="http://schemas.openxmlformats.org/drawingml/2006/wordprocessingDrawing" xmlns:w10="urn:schemas-microsoft-com:office:word" xmlns:w="http://schemas.openxmlformats.org/wordprocessingml/2006/main" xmlns:w14="http://schemas.microsoft.com/office/word/2010/wordml" xmlns:wpg="http://schemas.microsoft.com/office/word/2010/wordprocessingGroup" xmlns:wpi="http://schemas.microsoft.com/office/word/2010/wordprocessingInk" xmlns:wne="http://schemas.microsoft.com/office/word/2006/wordml" xmlns:wps="http://schemas.microsoft.com/office/word/2010/wordprocessingShape" mc:Ignorable="w14 wp14">
+  <w:abstractNum w:abstractNumId="0">
     <w:nsid w:val="23B221EE"/>
     <w:multiLevelType w:val="hybridMultilevel"/>
     <w:tmpl w:val="75FA52B0"/>
@@ -2634,7 +2620,7 @@
       </w:pPr>
     </w:lvl>
   </w:abstractNum>
-  <w:abstractNum w:abstractNumId="1" w15:restartNumberingAfterBreak="0">
+  <w:abstractNum w:abstractNumId="1">
     <w:nsid w:val="4B067A2F"/>
     <w:multiLevelType w:val="hybridMultilevel"/>
     <w:tmpl w:val="3D78B1B4"/>
@@ -2720,7 +2706,7 @@
       </w:pPr>
     </w:lvl>
   </w:abstractNum>
-  <w:abstractNum w:abstractNumId="2" w15:restartNumberingAfterBreak="0">
+  <w:abstractNum w:abstractNumId="2">
     <w:nsid w:val="6BC36BA7"/>
     <w:multiLevelType w:val="hybridMultilevel"/>
     <w:tmpl w:val="4210D6DC"/>
@@ -2806,7 +2792,7 @@
       </w:pPr>
     </w:lvl>
   </w:abstractNum>
-  <w:abstractNum w:abstractNumId="3" w15:restartNumberingAfterBreak="0">
+  <w:abstractNum w:abstractNumId="3">
     <w:nsid w:val="72894116"/>
     <w:multiLevelType w:val="hybridMultilevel"/>
     <w:tmpl w:val="5A4C7792"/>
@@ -2908,7 +2894,7 @@
 </file>
 
 <file path=word/styles.xml><?xml version="1.0" encoding="utf-8"?>
-<w:styles xmlns:mc="http://schemas.openxmlformats.org/markup-compatibility/2006" xmlns:r="http://schemas.openxmlformats.org/officeDocument/2006/relationships" xmlns:w="http://schemas.openxmlformats.org/wordprocessingml/2006/main" xmlns:w14="http://schemas.microsoft.com/office/word/2010/wordml" xmlns:w15="http://schemas.microsoft.com/office/word/2012/wordml" mc:Ignorable="w14 w15">
+<w:styles xmlns:mc="http://schemas.openxmlformats.org/markup-compatibility/2006" xmlns:r="http://schemas.openxmlformats.org/officeDocument/2006/relationships" xmlns:w="http://schemas.openxmlformats.org/wordprocessingml/2006/main" xmlns:w14="http://schemas.microsoft.com/office/word/2010/wordml" mc:Ignorable="w14">
   <w:docDefaults>
     <w:rPrDefault>
       <w:rPr>
@@ -2921,371 +2907,155 @@
     </w:rPrDefault>
     <w:pPrDefault/>
   </w:docDefaults>
-  <w:latentStyles w:defLockedState="0" w:defUIPriority="99" w:defSemiHidden="0" w:defUnhideWhenUsed="0" w:defQFormat="0" w:count="371">
-    <w:lsdException w:name="Normal" w:uiPriority="0" w:qFormat="1"/>
-    <w:lsdException w:name="heading 1" w:uiPriority="9" w:qFormat="1"/>
-    <w:lsdException w:name="heading 2" w:semiHidden="1" w:uiPriority="9" w:unhideWhenUsed="1" w:qFormat="1"/>
-    <w:lsdException w:name="heading 3" w:semiHidden="1" w:uiPriority="9" w:unhideWhenUsed="1" w:qFormat="1"/>
-    <w:lsdException w:name="heading 4" w:semiHidden="1" w:uiPriority="9" w:unhideWhenUsed="1" w:qFormat="1"/>
-    <w:lsdException w:name="heading 5" w:semiHidden="1" w:uiPriority="9" w:unhideWhenUsed="1" w:qFormat="1"/>
-    <w:lsdException w:name="heading 6" w:semiHidden="1" w:uiPriority="9" w:unhideWhenUsed="1" w:qFormat="1"/>
-    <w:lsdException w:name="heading 7" w:semiHidden="1" w:uiPriority="9" w:unhideWhenUsed="1" w:qFormat="1"/>
-    <w:lsdException w:name="heading 8" w:semiHidden="1" w:uiPriority="9" w:unhideWhenUsed="1" w:qFormat="1"/>
-    <w:lsdException w:name="heading 9" w:semiHidden="1" w:uiPriority="9" w:unhideWhenUsed="1" w:qFormat="1"/>
-    <w:lsdException w:name="index 1" w:semiHidden="1" w:unhideWhenUsed="1"/>
-    <w:lsdException w:name="index 2" w:semiHidden="1" w:unhideWhenUsed="1"/>
-    <w:lsdException w:name="index 3" w:semiHidden="1" w:unhideWhenUsed="1"/>
-    <w:lsdException w:name="index 4" w:semiHidden="1" w:unhideWhenUsed="1"/>
-    <w:lsdException w:name="index 5" w:semiHidden="1" w:unhideWhenUsed="1"/>
-    <w:lsdException w:name="index 6" w:semiHidden="1" w:unhideWhenUsed="1"/>
-    <w:lsdException w:name="index 7" w:semiHidden="1" w:unhideWhenUsed="1"/>
-    <w:lsdException w:name="index 8" w:semiHidden="1" w:unhideWhenUsed="1"/>
-    <w:lsdException w:name="index 9" w:semiHidden="1" w:unhideWhenUsed="1"/>
-    <w:lsdException w:name="toc 1" w:semiHidden="1" w:uiPriority="39" w:unhideWhenUsed="1"/>
-    <w:lsdException w:name="toc 2" w:semiHidden="1" w:uiPriority="39" w:unhideWhenUsed="1"/>
-    <w:lsdException w:name="toc 3" w:semiHidden="1" w:uiPriority="39" w:unhideWhenUsed="1"/>
-    <w:lsdException w:name="toc 4" w:semiHidden="1" w:uiPriority="39" w:unhideWhenUsed="1"/>
-    <w:lsdException w:name="toc 5" w:semiHidden="1" w:uiPriority="39" w:unhideWhenUsed="1"/>
-    <w:lsdException w:name="toc 6" w:semiHidden="1" w:uiPriority="39" w:unhideWhenUsed="1"/>
-    <w:lsdException w:name="toc 7" w:semiHidden="1" w:uiPriority="39" w:unhideWhenUsed="1"/>
-    <w:lsdException w:name="toc 8" w:semiHidden="1" w:uiPriority="39" w:unhideWhenUsed="1"/>
-    <w:lsdException w:name="toc 9" w:semiHidden="1" w:uiPriority="39" w:unhideWhenUsed="1"/>
-    <w:lsdException w:name="Normal Indent" w:semiHidden="1" w:unhideWhenUsed="1"/>
-    <w:lsdException w:name="footnote text" w:semiHidden="1" w:unhideWhenUsed="1"/>
-    <w:lsdException w:name="annotation text" w:semiHidden="1" w:unhideWhenUsed="1"/>
-    <w:lsdException w:name="header" w:semiHidden="1" w:unhideWhenUsed="1"/>
-    <w:lsdException w:name="footer" w:semiHidden="1" w:unhideWhenUsed="1"/>
-    <w:lsdException w:name="index heading" w:semiHidden="1" w:unhideWhenUsed="1"/>
-    <w:lsdException w:name="caption" w:semiHidden="1" w:uiPriority="35" w:unhideWhenUsed="1" w:qFormat="1"/>
-    <w:lsdException w:name="table of figures" w:semiHidden="1" w:unhideWhenUsed="1"/>
-    <w:lsdException w:name="envelope address" w:semiHidden="1" w:unhideWhenUsed="1"/>
-    <w:lsdException w:name="envelope return" w:semiHidden="1" w:unhideWhenUsed="1"/>
-    <w:lsdException w:name="footnote reference" w:semiHidden="1" w:unhideWhenUsed="1"/>
-    <w:lsdException w:name="annotation reference" w:semiHidden="1" w:unhideWhenUsed="1"/>
-    <w:lsdException w:name="line number" w:semiHidden="1" w:unhideWhenUsed="1"/>
-    <w:lsdException w:name="page number" w:semiHidden="1" w:unhideWhenUsed="1"/>
-    <w:lsdException w:name="endnote reference" w:semiHidden="1" w:unhideWhenUsed="1"/>
-    <w:lsdException w:name="endnote text" w:semiHidden="1" w:unhideWhenUsed="1"/>
-    <w:lsdException w:name="table of authorities" w:semiHidden="1" w:unhideWhenUsed="1"/>
-    <w:lsdException w:name="macro" w:semiHidden="1" w:unhideWhenUsed="1"/>
-    <w:lsdException w:name="toa heading" w:semiHidden="1" w:unhideWhenUsed="1"/>
-    <w:lsdException w:name="List" w:semiHidden="1" w:unhideWhenUsed="1"/>
-    <w:lsdException w:name="List Bullet" w:semiHidden="1" w:unhideWhenUsed="1"/>
-    <w:lsdException w:name="List Number" w:semiHidden="1" w:unhideWhenUsed="1"/>
-    <w:lsdException w:name="List 2" w:semiHidden="1" w:unhideWhenUsed="1"/>
-    <w:lsdException w:name="List 3" w:semiHidden="1" w:unhideWhenUsed="1"/>
-    <w:lsdException w:name="List 4" w:semiHidden="1" w:unhideWhenUsed="1"/>
-    <w:lsdException w:name="List 5" w:semiHidden="1" w:unhideWhenUsed="1"/>
-    <w:lsdException w:name="List Bullet 2" w:semiHidden="1" w:unhideWhenUsed="1"/>
-    <w:lsdException w:name="List Bullet 3" w:semiHidden="1" w:unhideWhenUsed="1"/>
-    <w:lsdException w:name="List Bullet 4" w:semiHidden="1" w:unhideWhenUsed="1"/>
-    <w:lsdException w:name="List Bullet 5" w:semiHidden="1" w:unhideWhenUsed="1"/>
-    <w:lsdException w:name="List Number 2" w:semiHidden="1" w:unhideWhenUsed="1"/>
-    <w:lsdException w:name="List Number 3" w:semiHidden="1" w:unhideWhenUsed="1"/>
-    <w:lsdException w:name="List Number 4" w:semiHidden="1" w:unhideWhenUsed="1"/>
-    <w:lsdException w:name="List Number 5" w:semiHidden="1" w:unhideWhenUsed="1"/>
-    <w:lsdException w:name="Title" w:uiPriority="10" w:qFormat="1"/>
-    <w:lsdException w:name="Closing" w:semiHidden="1" w:unhideWhenUsed="1"/>
-    <w:lsdException w:name="Signature" w:semiHidden="1" w:unhideWhenUsed="1"/>
-    <w:lsdException w:name="Default Paragraph Font" w:semiHidden="1" w:uiPriority="1" w:unhideWhenUsed="1"/>
-    <w:lsdException w:name="Body Text" w:semiHidden="1" w:unhideWhenUsed="1"/>
-    <w:lsdException w:name="Body Text Indent" w:semiHidden="1" w:unhideWhenUsed="1"/>
-    <w:lsdException w:name="List Continue" w:semiHidden="1" w:unhideWhenUsed="1"/>
-    <w:lsdException w:name="List Continue 2" w:semiHidden="1" w:unhideWhenUsed="1"/>
-    <w:lsdException w:name="List Continue 3" w:semiHidden="1" w:unhideWhenUsed="1"/>
-    <w:lsdException w:name="List Continue 4" w:semiHidden="1" w:unhideWhenUsed="1"/>
-    <w:lsdException w:name="List Continue 5" w:semiHidden="1" w:unhideWhenUsed="1"/>
-    <w:lsdException w:name="Message Header" w:semiHidden="1" w:unhideWhenUsed="1"/>
-    <w:lsdException w:name="Subtitle" w:uiPriority="11" w:qFormat="1"/>
-    <w:lsdException w:name="Salutation" w:semiHidden="1" w:unhideWhenUsed="1"/>
-    <w:lsdException w:name="Date" w:semiHidden="1" w:unhideWhenUsed="1"/>
-    <w:lsdException w:name="Body Text First Indent" w:semiHidden="1" w:unhideWhenUsed="1"/>
-    <w:lsdException w:name="Body Text First Indent 2" w:semiHidden="1" w:unhideWhenUsed="1"/>
-    <w:lsdException w:name="Note Heading" w:semiHidden="1" w:unhideWhenUsed="1"/>
-    <w:lsdException w:name="Body Text 2" w:semiHidden="1" w:unhideWhenUsed="1"/>
-    <w:lsdException w:name="Body Text 3" w:semiHidden="1" w:unhideWhenUsed="1"/>
-    <w:lsdException w:name="Body Text Indent 2" w:semiHidden="1" w:unhideWhenUsed="1"/>
-    <w:lsdException w:name="Body Text Indent 3" w:semiHidden="1" w:unhideWhenUsed="1"/>
-    <w:lsdException w:name="Block Text" w:semiHidden="1" w:unhideWhenUsed="1"/>
-    <w:lsdException w:name="Hyperlink" w:semiHidden="1" w:unhideWhenUsed="1"/>
-    <w:lsdException w:name="FollowedHyperlink" w:semiHidden="1" w:unhideWhenUsed="1"/>
-    <w:lsdException w:name="Strong" w:uiPriority="22" w:qFormat="1"/>
-    <w:lsdException w:name="Emphasis" w:uiPriority="20" w:qFormat="1"/>
-    <w:lsdException w:name="Document Map" w:semiHidden="1" w:unhideWhenUsed="1"/>
-    <w:lsdException w:name="Plain Text" w:semiHidden="1" w:unhideWhenUsed="1"/>
-    <w:lsdException w:name="E-mail Signature" w:semiHidden="1" w:unhideWhenUsed="1"/>
-    <w:lsdException w:name="HTML Top of Form" w:semiHidden="1" w:unhideWhenUsed="1"/>
-    <w:lsdException w:name="HTML Bottom of Form" w:semiHidden="1" w:unhideWhenUsed="1"/>
-    <w:lsdException w:name="Normal (Web)" w:semiHidden="1" w:unhideWhenUsed="1"/>
-    <w:lsdException w:name="HTML Acronym" w:semiHidden="1" w:unhideWhenUsed="1"/>
-    <w:lsdException w:name="HTML Address" w:semiHidden="1" w:unhideWhenUsed="1"/>
-    <w:lsdException w:name="HTML Cite" w:semiHidden="1" w:unhideWhenUsed="1"/>
-    <w:lsdException w:name="HTML Code" w:semiHidden="1" w:unhideWhenUsed="1"/>
-    <w:lsdException w:name="HTML Definition" w:semiHidden="1" w:unhideWhenUsed="1"/>
-    <w:lsdException w:name="HTML Keyboard" w:semiHidden="1" w:unhideWhenUsed="1"/>
-    <w:lsdException w:name="HTML Preformatted" w:semiHidden="1" w:unhideWhenUsed="1"/>
-    <w:lsdException w:name="HTML Sample" w:semiHidden="1" w:unhideWhenUsed="1"/>
-    <w:lsdException w:name="HTML Typewriter" w:semiHidden="1" w:unhideWhenUsed="1"/>
-    <w:lsdException w:name="HTML Variable" w:semiHidden="1" w:unhideWhenUsed="1"/>
-    <w:lsdException w:name="Normal Table" w:semiHidden="1" w:unhideWhenUsed="1"/>
-    <w:lsdException w:name="annotation subject" w:semiHidden="1" w:unhideWhenUsed="1"/>
-    <w:lsdException w:name="No List" w:semiHidden="1" w:unhideWhenUsed="1"/>
-    <w:lsdException w:name="Outline List 1" w:semiHidden="1" w:unhideWhenUsed="1"/>
-    <w:lsdException w:name="Outline List 2" w:semiHidden="1" w:unhideWhenUsed="1"/>
-    <w:lsdException w:name="Outline List 3" w:semiHidden="1" w:unhideWhenUsed="1"/>
-    <w:lsdException w:name="Table Simple 1" w:semiHidden="1" w:unhideWhenUsed="1"/>
-    <w:lsdException w:name="Table Simple 2" w:semiHidden="1" w:unhideWhenUsed="1"/>
-    <w:lsdException w:name="Table Simple 3" w:semiHidden="1" w:unhideWhenUsed="1"/>
-    <w:lsdException w:name="Table Classic 1" w:semiHidden="1" w:unhideWhenUsed="1"/>
-    <w:lsdException w:name="Table Classic 2" w:semiHidden="1" w:unhideWhenUsed="1"/>
-    <w:lsdException w:name="Table Classic 3" w:semiHidden="1" w:unhideWhenUsed="1"/>
-    <w:lsdException w:name="Table Classic 4" w:semiHidden="1" w:unhideWhenUsed="1"/>
-    <w:lsdException w:name="Table Colorful 1" w:semiHidden="1" w:unhideWhenUsed="1"/>
-    <w:lsdException w:name="Table Colorful 2" w:semiHidden="1" w:unhideWhenUsed="1"/>
-    <w:lsdException w:name="Table Colorful 3" w:semiHidden="1" w:unhideWhenUsed="1"/>
-    <w:lsdException w:name="Table Columns 1" w:semiHidden="1" w:unhideWhenUsed="1"/>
-    <w:lsdException w:name="Table Columns 2" w:semiHidden="1" w:unhideWhenUsed="1"/>
-    <w:lsdException w:name="Table Columns 3" w:semiHidden="1" w:unhideWhenUsed="1"/>
-    <w:lsdException w:name="Table Columns 4" w:semiHidden="1" w:unhideWhenUsed="1"/>
-    <w:lsdException w:name="Table Columns 5" w:semiHidden="1" w:unhideWhenUsed="1"/>
-    <w:lsdException w:name="Table Grid 1" w:semiHidden="1" w:unhideWhenUsed="1"/>
-    <w:lsdException w:name="Table Grid 2" w:semiHidden="1" w:unhideWhenUsed="1"/>
-    <w:lsdException w:name="Table Grid 3" w:semiHidden="1" w:unhideWhenUsed="1"/>
-    <w:lsdException w:name="Table Grid 4" w:semiHidden="1" w:unhideWhenUsed="1"/>
-    <w:lsdException w:name="Table Grid 5" w:semiHidden="1" w:unhideWhenUsed="1"/>
-    <w:lsdException w:name="Table Grid 6" w:semiHidden="1" w:unhideWhenUsed="1"/>
-    <w:lsdException w:name="Table Grid 7" w:semiHidden="1" w:unhideWhenUsed="1"/>
-    <w:lsdException w:name="Table Grid 8" w:semiHidden="1" w:unhideWhenUsed="1"/>
-    <w:lsdException w:name="Table List 1" w:semiHidden="1" w:unhideWhenUsed="1"/>
-    <w:lsdException w:name="Table List 2" w:semiHidden="1" w:unhideWhenUsed="1"/>
-    <w:lsdException w:name="Table List 3" w:semiHidden="1" w:unhideWhenUsed="1"/>
-    <w:lsdException w:name="Table List 4" w:semiHidden="1" w:unhideWhenUsed="1"/>
-    <w:lsdException w:name="Table List 5" w:semiHidden="1" w:unhideWhenUsed="1"/>
-    <w:lsdException w:name="Table List 6" w:semiHidden="1" w:unhideWhenUsed="1"/>
-    <w:lsdException w:name="Table List 7" w:semiHidden="1" w:unhideWhenUsed="1"/>
-    <w:lsdException w:name="Table List 8" w:semiHidden="1" w:unhideWhenUsed="1"/>
-    <w:lsdException w:name="Table 3D effects 1" w:semiHidden="1" w:unhideWhenUsed="1"/>
-    <w:lsdException w:name="Table 3D effects 2" w:semiHidden="1" w:unhideWhenUsed="1"/>
-    <w:lsdException w:name="Table 3D effects 3" w:semiHidden="1" w:unhideWhenUsed="1"/>
-    <w:lsdException w:name="Table Contemporary" w:semiHidden="1" w:unhideWhenUsed="1"/>
-    <w:lsdException w:name="Table Elegant" w:semiHidden="1" w:unhideWhenUsed="1"/>
-    <w:lsdException w:name="Table Professional" w:semiHidden="1" w:unhideWhenUsed="1"/>
-    <w:lsdException w:name="Table Subtle 1" w:semiHidden="1" w:unhideWhenUsed="1"/>
-    <w:lsdException w:name="Table Subtle 2" w:semiHidden="1" w:unhideWhenUsed="1"/>
-    <w:lsdException w:name="Table Web 1" w:semiHidden="1" w:unhideWhenUsed="1"/>
-    <w:lsdException w:name="Table Web 2" w:semiHidden="1" w:unhideWhenUsed="1"/>
-    <w:lsdException w:name="Table Web 3" w:semiHidden="1" w:unhideWhenUsed="1"/>
-    <w:lsdException w:name="Balloon Text" w:semiHidden="1" w:unhideWhenUsed="1"/>
-    <w:lsdException w:name="Table Grid" w:uiPriority="59"/>
-    <w:lsdException w:name="Table Theme" w:semiHidden="1" w:unhideWhenUsed="1"/>
-    <w:lsdException w:name="Placeholder Text" w:semiHidden="1"/>
-    <w:lsdException w:name="No Spacing" w:uiPriority="1" w:qFormat="1"/>
-    <w:lsdException w:name="Light Shading" w:uiPriority="60"/>
-    <w:lsdException w:name="Light List" w:uiPriority="61"/>
-    <w:lsdException w:name="Light Grid" w:uiPriority="62"/>
-    <w:lsdException w:name="Medium Shading 1" w:uiPriority="63"/>
-    <w:lsdException w:name="Medium Shading 2" w:uiPriority="64"/>
-    <w:lsdException w:name="Medium List 1" w:uiPriority="65"/>
-    <w:lsdException w:name="Medium List 2" w:uiPriority="66"/>
-    <w:lsdException w:name="Medium Grid 1" w:uiPriority="67"/>
-    <w:lsdException w:name="Medium Grid 2" w:uiPriority="68"/>
-    <w:lsdException w:name="Medium Grid 3" w:uiPriority="69"/>
-    <w:lsdException w:name="Dark List" w:uiPriority="70"/>
-    <w:lsdException w:name="Colorful Shading" w:uiPriority="71"/>
-    <w:lsdException w:name="Colorful List" w:uiPriority="72"/>
-    <w:lsdException w:name="Colorful Grid" w:uiPriority="73"/>
-    <w:lsdException w:name="Light Shading Accent 1" w:uiPriority="60"/>
-    <w:lsdException w:name="Light List Accent 1" w:uiPriority="61"/>
-    <w:lsdException w:name="Light Grid Accent 1" w:uiPriority="62"/>
-    <w:lsdException w:name="Medium Shading 1 Accent 1" w:uiPriority="63"/>
-    <w:lsdException w:name="Medium Shading 2 Accent 1" w:uiPriority="64"/>
-    <w:lsdException w:name="Medium List 1 Accent 1" w:uiPriority="65"/>
-    <w:lsdException w:name="Revision" w:semiHidden="1"/>
-    <w:lsdException w:name="List Paragraph" w:uiPriority="34" w:qFormat="1"/>
-    <w:lsdException w:name="Quote" w:uiPriority="29" w:qFormat="1"/>
-    <w:lsdException w:name="Intense Quote" w:uiPriority="30" w:qFormat="1"/>
-    <w:lsdException w:name="Medium List 2 Accent 1" w:uiPriority="66"/>
-    <w:lsdException w:name="Medium Grid 1 Accent 1" w:uiPriority="67"/>
-    <w:lsdException w:name="Medium Grid 2 Accent 1" w:uiPriority="68"/>
-    <w:lsdException w:name="Medium Grid 3 Accent 1" w:uiPriority="69"/>
-    <w:lsdException w:name="Dark List Accent 1" w:uiPriority="70"/>
-    <w:lsdException w:name="Colorful Shading Accent 1" w:uiPriority="71"/>
-    <w:lsdException w:name="Colorful List Accent 1" w:uiPriority="72"/>
-    <w:lsdException w:name="Colorful Grid Accent 1" w:uiPriority="73"/>
-    <w:lsdException w:name="Light Shading Accent 2" w:uiPriority="60"/>
-    <w:lsdException w:name="Light List Accent 2" w:uiPriority="61"/>
-    <w:lsdException w:name="Light Grid Accent 2" w:uiPriority="62"/>
-    <w:lsdException w:name="Medium Shading 1 Accent 2" w:uiPriority="63"/>
-    <w:lsdException w:name="Medium Shading 2 Accent 2" w:uiPriority="64"/>
-    <w:lsdException w:name="Medium List 1 Accent 2" w:uiPriority="65"/>
-    <w:lsdException w:name="Medium List 2 Accent 2" w:uiPriority="66"/>
-    <w:lsdException w:name="Medium Grid 1 Accent 2" w:uiPriority="67"/>
-    <w:lsdException w:name="Medium Grid 2 Accent 2" w:uiPriority="68"/>
-    <w:lsdException w:name="Medium Grid 3 Accent 2" w:uiPriority="69"/>
-    <w:lsdException w:name="Dark List Accent 2" w:uiPriority="70"/>
-    <w:lsdException w:name="Colorful Shading Accent 2" w:uiPriority="71"/>
-    <w:lsdException w:name="Colorful List Accent 2" w:uiPriority="72"/>
-    <w:lsdException w:name="Colorful Grid Accent 2" w:uiPriority="73"/>
-    <w:lsdException w:name="Light Shading Accent 3" w:uiPriority="60"/>
-    <w:lsdException w:name="Light List Accent 3" w:uiPriority="61"/>
-    <w:lsdException w:name="Light Grid Accent 3" w:uiPriority="62"/>
-    <w:lsdException w:name="Medium Shading 1 Accent 3" w:uiPriority="63"/>
-    <w:lsdException w:name="Medium Shading 2 Accent 3" w:uiPriority="64"/>
-    <w:lsdException w:name="Medium List 1 Accent 3" w:uiPriority="65"/>
-    <w:lsdException w:name="Medium List 2 Accent 3" w:uiPriority="66"/>
-    <w:lsdException w:name="Medium Grid 1 Accent 3" w:uiPriority="67"/>
-    <w:lsdException w:name="Medium Grid 2 Accent 3" w:uiPriority="68"/>
-    <w:lsdException w:name="Medium Grid 3 Accent 3" w:uiPriority="69"/>
-    <w:lsdException w:name="Dark List Accent 3" w:uiPriority="70"/>
-    <w:lsdException w:name="Colorful Shading Accent 3" w:uiPriority="71"/>
-    <w:lsdException w:name="Colorful List Accent 3" w:uiPriority="72"/>
-    <w:lsdException w:name="Colorful Grid Accent 3" w:uiPriority="73"/>
-    <w:lsdException w:name="Light Shading Accent 4" w:uiPriority="60"/>
-    <w:lsdException w:name="Light List Accent 4" w:uiPriority="61"/>
-    <w:lsdException w:name="Light Grid Accent 4" w:uiPriority="62"/>
-    <w:lsdException w:name="Medium Shading 1 Accent 4" w:uiPriority="63"/>
-    <w:lsdException w:name="Medium Shading 2 Accent 4" w:uiPriority="64"/>
-    <w:lsdException w:name="Medium List 1 Accent 4" w:uiPriority="65"/>
-    <w:lsdException w:name="Medium List 2 Accent 4" w:uiPriority="66"/>
-    <w:lsdException w:name="Medium Grid 1 Accent 4" w:uiPriority="67"/>
-    <w:lsdException w:name="Medium Grid 2 Accent 4" w:uiPriority="68"/>
-    <w:lsdException w:name="Medium Grid 3 Accent 4" w:uiPriority="69"/>
-    <w:lsdException w:name="Dark List Accent 4" w:uiPriority="70"/>
-    <w:lsdException w:name="Colorful Shading Accent 4" w:uiPriority="71"/>
-    <w:lsdException w:name="Colorful List Accent 4" w:uiPriority="72"/>
-    <w:lsdException w:name="Colorful Grid Accent 4" w:uiPriority="73"/>
-    <w:lsdException w:name="Light Shading Accent 5" w:uiPriority="60"/>
-    <w:lsdException w:name="Light List Accent 5" w:uiPriority="61"/>
-    <w:lsdException w:name="Light Grid Accent 5" w:uiPriority="62"/>
-    <w:lsdException w:name="Medium Shading 1 Accent 5" w:uiPriority="63"/>
-    <w:lsdException w:name="Medium Shading 2 Accent 5" w:uiPriority="64"/>
-    <w:lsdException w:name="Medium List 1 Accent 5" w:uiPriority="65"/>
-    <w:lsdException w:name="Medium List 2 Accent 5" w:uiPriority="66"/>
-    <w:lsdException w:name="Medium Grid 1 Accent 5" w:uiPriority="67"/>
-    <w:lsdException w:name="Medium Grid 2 Accent 5" w:uiPriority="68"/>
-    <w:lsdException w:name="Medium Grid 3 Accent 5" w:uiPriority="69"/>
-    <w:lsdException w:name="Dark List Accent 5" w:uiPriority="70"/>
-    <w:lsdException w:name="Colorful Shading Accent 5" w:uiPriority="71"/>
-    <w:lsdException w:name="Colorful List Accent 5" w:uiPriority="72"/>
-    <w:lsdException w:name="Colorful Grid Accent 5" w:uiPriority="73"/>
-    <w:lsdException w:name="Light Shading Accent 6" w:uiPriority="60"/>
-    <w:lsdException w:name="Light List Accent 6" w:uiPriority="61"/>
-    <w:lsdException w:name="Light Grid Accent 6" w:uiPriority="62"/>
-    <w:lsdException w:name="Medium Shading 1 Accent 6" w:uiPriority="63"/>
-    <w:lsdException w:name="Medium Shading 2 Accent 6" w:uiPriority="64"/>
-    <w:lsdException w:name="Medium List 1 Accent 6" w:uiPriority="65"/>
-    <w:lsdException w:name="Medium List 2 Accent 6" w:uiPriority="66"/>
-    <w:lsdException w:name="Medium Grid 1 Accent 6" w:uiPriority="67"/>
-    <w:lsdException w:name="Medium Grid 2 Accent 6" w:uiPriority="68"/>
-    <w:lsdException w:name="Medium Grid 3 Accent 6" w:uiPriority="69"/>
-    <w:lsdException w:name="Dark List Accent 6" w:uiPriority="70"/>
-    <w:lsdException w:name="Colorful Shading Accent 6" w:uiPriority="71"/>
-    <w:lsdException w:name="Colorful List Accent 6" w:uiPriority="72"/>
-    <w:lsdException w:name="Colorful Grid Accent 6" w:uiPriority="73"/>
-    <w:lsdException w:name="Subtle Emphasis" w:uiPriority="19" w:qFormat="1"/>
-    <w:lsdException w:name="Intense Emphasis" w:uiPriority="21" w:qFormat="1"/>
-    <w:lsdException w:name="Subtle Reference" w:uiPriority="31" w:qFormat="1"/>
-    <w:lsdException w:name="Intense Reference" w:uiPriority="32" w:qFormat="1"/>
-    <w:lsdException w:name="Book Title" w:uiPriority="33" w:qFormat="1"/>
-    <w:lsdException w:name="Bibliography" w:semiHidden="1" w:uiPriority="37" w:unhideWhenUsed="1"/>
-    <w:lsdException w:name="TOC Heading" w:semiHidden="1" w:uiPriority="39" w:unhideWhenUsed="1" w:qFormat="1"/>
-    <w:lsdException w:name="Grid Table 4" w:uiPriority="49"/>
-    <w:lsdException w:name="Grid Table 5 Dark" w:uiPriority="50"/>
-    <w:lsdException w:name="Grid Table 6 Colorful" w:uiPriority="51"/>
-    <w:lsdException w:name="Grid Table 7 Colorful" w:uiPriority="52"/>
-    <w:lsdException w:name="Grid Table 1 Light Accent 1" w:uiPriority="46"/>
-    <w:lsdException w:name="Grid Table 2 Accent 1" w:uiPriority="47"/>
-    <w:lsdException w:name="Grid Table 3 Accent 1" w:uiPriority="48"/>
-    <w:lsdException w:name="Grid Table 4 Accent 1" w:uiPriority="49"/>
-    <w:lsdException w:name="Grid Table 5 Dark Accent 1" w:uiPriority="50"/>
-    <w:lsdException w:name="Grid Table 6 Colorful Accent 1" w:uiPriority="51"/>
-    <w:lsdException w:name="Grid Table 7 Colorful Accent 1" w:uiPriority="52"/>
-    <w:lsdException w:name="Grid Table 1 Light Accent 2" w:uiPriority="46"/>
-    <w:lsdException w:name="Grid Table 2 Accent 2" w:uiPriority="47"/>
-    <w:lsdException w:name="Grid Table 3 Accent 2" w:uiPriority="48"/>
-    <w:lsdException w:name="Grid Table 4 Accent 2" w:uiPriority="49"/>
-    <w:lsdException w:name="Grid Table 5 Dark Accent 2" w:uiPriority="50"/>
-    <w:lsdException w:name="Grid Table 6 Colorful Accent 2" w:uiPriority="51"/>
-    <w:lsdException w:name="Grid Table 7 Colorful Accent 2" w:uiPriority="52"/>
-    <w:lsdException w:name="Grid Table 1 Light Accent 3" w:uiPriority="46"/>
-    <w:lsdException w:name="Grid Table 2 Accent 3" w:uiPriority="47"/>
-    <w:lsdException w:name="Grid Table 3 Accent 3" w:uiPriority="48"/>
-    <w:lsdException w:name="Grid Table 4 Accent 3" w:uiPriority="49"/>
-    <w:lsdException w:name="Grid Table 5 Dark Accent 3" w:uiPriority="50"/>
-    <w:lsdException w:name="Grid Table 6 Colorful Accent 3" w:uiPriority="51"/>
-    <w:lsdException w:name="Grid Table 7 Colorful Accent 3" w:uiPriority="52"/>
-    <w:lsdException w:name="Grid Table 1 Light Accent 4" w:uiPriority="46"/>
-    <w:lsdException w:name="Grid Table 2 Accent 4" w:uiPriority="47"/>
-    <w:lsdException w:name="Grid Table 3 Accent 4" w:uiPriority="48"/>
-    <w:lsdException w:name="Grid Table 4 Accent 4" w:uiPriority="49"/>
-    <w:lsdException w:name="Grid Table 5 Dark Accent 4" w:uiPriority="50"/>
-    <w:lsdException w:name="Grid Table 6 Colorful Accent 4" w:uiPriority="51"/>
-    <w:lsdException w:name="Grid Table 7 Colorful Accent 4" w:uiPriority="52"/>
-    <w:lsdException w:name="Grid Table 1 Light Accent 5" w:uiPriority="46"/>
-    <w:lsdException w:name="Grid Table 2 Accent 5" w:uiPriority="47"/>
-    <w:lsdException w:name="Grid Table 3 Accent 5" w:uiPriority="48"/>
-    <w:lsdException w:name="Grid Table 4 Accent 5" w:uiPriority="49"/>
-    <w:lsdException w:name="Grid Table 5 Dark Accent 5" w:uiPriority="50"/>
-    <w:lsdException w:name="Grid Table 6 Colorful Accent 5" w:uiPriority="51"/>
-    <w:lsdException w:name="Grid Table 7 Colorful Accent 5" w:uiPriority="52"/>
-    <w:lsdException w:name="Grid Table 1 Light Accent 6" w:uiPriority="46"/>
-    <w:lsdException w:name="Grid Table 2 Accent 6" w:uiPriority="47"/>
-    <w:lsdException w:name="Grid Table 3 Accent 6" w:uiPriority="48"/>
-    <w:lsdException w:name="Grid Table 4 Accent 6" w:uiPriority="49"/>
-    <w:lsdException w:name="Grid Table 5 Dark Accent 6" w:uiPriority="50"/>
-    <w:lsdException w:name="Grid Table 6 Colorful Accent 6" w:uiPriority="51"/>
-    <w:lsdException w:name="Grid Table 7 Colorful Accent 6" w:uiPriority="52"/>
-    <w:lsdException w:name="List Table 1 Light" w:uiPriority="46"/>
-    <w:lsdException w:name="List Table 2" w:uiPriority="47"/>
-    <w:lsdException w:name="List Table 3" w:uiPriority="48"/>
-    <w:lsdException w:name="List Table 4" w:uiPriority="49"/>
-    <w:lsdException w:name="List Table 5 Dark" w:uiPriority="50"/>
-    <w:lsdException w:name="List Table 6 Colorful" w:uiPriority="51"/>
-    <w:lsdException w:name="List Table 7 Colorful" w:uiPriority="52"/>
-    <w:lsdException w:name="List Table 1 Light Accent 1" w:uiPriority="46"/>
-    <w:lsdException w:name="List Table 2 Accent 1" w:uiPriority="47"/>
-    <w:lsdException w:name="List Table 3 Accent 1" w:uiPriority="48"/>
-    <w:lsdException w:name="List Table 4 Accent 1" w:uiPriority="49"/>
-    <w:lsdException w:name="List Table 5 Dark Accent 1" w:uiPriority="50"/>
-    <w:lsdException w:name="List Table 6 Colorful Accent 1" w:uiPriority="51"/>
-    <w:lsdException w:name="List Table 7 Colorful Accent 1" w:uiPriority="52"/>
-    <w:lsdException w:name="List Table 1 Light Accent 2" w:uiPriority="46"/>
-    <w:lsdException w:name="List Table 2 Accent 2" w:uiPriority="47"/>
-    <w:lsdException w:name="List Table 3 Accent 2" w:uiPriority="48"/>
-    <w:lsdException w:name="List Table 4 Accent 2" w:uiPriority="49"/>
-    <w:lsdException w:name="List Table 5 Dark Accent 2" w:uiPriority="50"/>
-    <w:lsdException w:name="List Table 6 Colorful Accent 2" w:uiPriority="51"/>
-    <w:lsdException w:name="List Table 7 Colorful Accent 2" w:uiPriority="52"/>
-    <w:lsdException w:name="List Table 1 Light Accent 3" w:uiPriority="46"/>
-    <w:lsdException w:name="List Table 2 Accent 3" w:uiPriority="47"/>
-    <w:lsdException w:name="List Table 3 Accent 3" w:uiPriority="48"/>
-    <w:lsdException w:name="List Table 4 Accent 3" w:uiPriority="49"/>
-    <w:lsdException w:name="List Table 5 Dark Accent 3" w:uiPriority="50"/>
-    <w:lsdException w:name="List Table 6 Colorful Accent 3" w:uiPriority="51"/>
-    <w:lsdException w:name="List Table 7 Colorful Accent 3" w:uiPriority="52"/>
-    <w:lsdException w:name="List Table 1 Light Accent 4" w:uiPriority="46"/>
-    <w:lsdException w:name="List Table 2 Accent 4" w:uiPriority="47"/>
-    <w:lsdException w:name="List Table 3 Accent 4" w:uiPriority="48"/>
-    <w:lsdException w:name="List Table 4 Accent 4" w:uiPriority="49"/>
-    <w:lsdException w:name="List Table 5 Dark Accent 4" w:uiPriority="50"/>
-    <w:lsdException w:name="List Table 6 Colorful Accent 4" w:uiPriority="51"/>
-    <w:lsdException w:name="List Table 7 Colorful Accent 4" w:uiPriority="52"/>
-    <w:lsdException w:name="List Table 1 Light Accent 5" w:uiPriority="46"/>
-    <w:lsdException w:name="List Table 2 Accent 5" w:uiPriority="47"/>
-    <w:lsdException w:name="List Table 3 Accent 5" w:uiPriority="48"/>
-    <w:lsdException w:name="List Table 4 Accent 5" w:uiPriority="49"/>
-    <w:lsdException w:name="List Table 5 Dark Accent 5" w:uiPriority="50"/>
-    <w:lsdException w:name="List Table 6 Colorful Accent 5" w:uiPriority="51"/>
-    <w:lsdException w:name="List Table 7 Colorful Accent 5" w:uiPriority="52"/>
-    <w:lsdException w:name="List Table 1 Light Accent 6" w:uiPriority="46"/>
-    <w:lsdException w:name="List Table 2 Accent 6" w:uiPriority="47"/>
-    <w:lsdException w:name="List Table 3 Accent 6" w:uiPriority="48"/>
-    <w:lsdException w:name="List Table 4 Accent 6" w:uiPriority="49"/>
-    <w:lsdException w:name="List Table 5 Dark Accent 6" w:uiPriority="50"/>
-    <w:lsdException w:name="List Table 6 Colorful Accent 6" w:uiPriority="51"/>
-    <w:lsdException w:name="List Table 7 Colorful Accent 6" w:uiPriority="52"/>
+  <w:latentStyles w:defLockedState="0" w:defUIPriority="99" w:defSemiHidden="1" w:defUnhideWhenUsed="1" w:defQFormat="0" w:count="276">
+    <w:lsdException w:name="Normal" w:semiHidden="0" w:uiPriority="0" w:unhideWhenUsed="0" w:qFormat="1"/>
+    <w:lsdException w:name="heading 1" w:semiHidden="0" w:uiPriority="9" w:unhideWhenUsed="0" w:qFormat="1"/>
+    <w:lsdException w:name="heading 2" w:uiPriority="9" w:qFormat="1"/>
+    <w:lsdException w:name="heading 3" w:uiPriority="9" w:qFormat="1"/>
+    <w:lsdException w:name="heading 4" w:uiPriority="9" w:qFormat="1"/>
+    <w:lsdException w:name="heading 5" w:uiPriority="9" w:qFormat="1"/>
+    <w:lsdException w:name="heading 6" w:uiPriority="9" w:qFormat="1"/>
+    <w:lsdException w:name="heading 7" w:uiPriority="9" w:qFormat="1"/>
+    <w:lsdException w:name="heading 8" w:uiPriority="9" w:qFormat="1"/>
+    <w:lsdException w:name="heading 9" w:uiPriority="9" w:qFormat="1"/>
+    <w:lsdException w:name="toc 1" w:uiPriority="39"/>
+    <w:lsdException w:name="toc 2" w:uiPriority="39"/>
+    <w:lsdException w:name="toc 3" w:uiPriority="39"/>
+    <w:lsdException w:name="toc 4" w:uiPriority="39"/>
+    <w:lsdException w:name="toc 5" w:uiPriority="39"/>
+    <w:lsdException w:name="toc 6" w:uiPriority="39"/>
+    <w:lsdException w:name="toc 7" w:uiPriority="39"/>
+    <w:lsdException w:name="toc 8" w:uiPriority="39"/>
+    <w:lsdException w:name="toc 9" w:uiPriority="39"/>
+    <w:lsdException w:name="caption" w:uiPriority="35" w:qFormat="1"/>
+    <w:lsdException w:name="Title" w:semiHidden="0" w:uiPriority="10" w:unhideWhenUsed="0" w:qFormat="1"/>
+    <w:lsdException w:name="Default Paragraph Font" w:uiPriority="1"/>
+    <w:lsdException w:name="Subtitle" w:semiHidden="0" w:uiPriority="11" w:unhideWhenUsed="0" w:qFormat="1"/>
+    <w:lsdException w:name="Strong" w:semiHidden="0" w:uiPriority="22" w:unhideWhenUsed="0" w:qFormat="1"/>
+    <w:lsdException w:name="Emphasis" w:semiHidden="0" w:uiPriority="20" w:unhideWhenUsed="0" w:qFormat="1"/>
+    <w:lsdException w:name="Table Grid" w:semiHidden="0" w:uiPriority="59" w:unhideWhenUsed="0"/>
+    <w:lsdException w:name="Note Level 1" w:semiHidden="0" w:unhideWhenUsed="0"/>
+    <w:lsdException w:name="Note Level 2" w:semiHidden="0" w:unhideWhenUsed="0"/>
+    <w:lsdException w:name="Note Level 3" w:semiHidden="0" w:unhideWhenUsed="0"/>
+    <w:lsdException w:name="Note Level 4" w:semiHidden="0" w:unhideWhenUsed="0"/>
+    <w:lsdException w:name="Note Level 5" w:semiHidden="0" w:unhideWhenUsed="0"/>
+    <w:lsdException w:name="Note Level 6" w:semiHidden="0" w:unhideWhenUsed="0"/>
+    <w:lsdException w:name="Note Level 7" w:semiHidden="0" w:unhideWhenUsed="0"/>
+    <w:lsdException w:name="Note Level 8" w:semiHidden="0" w:unhideWhenUsed="0"/>
+    <w:lsdException w:name="Note Level 9" w:semiHidden="0" w:unhideWhenUsed="0"/>
+    <w:lsdException w:name="Placeholder Text" w:unhideWhenUsed="0"/>
+    <w:lsdException w:name="No Spacing" w:semiHidden="0" w:uiPriority="1" w:unhideWhenUsed="0" w:qFormat="1"/>
+    <w:lsdException w:name="Light Shading" w:semiHidden="0" w:uiPriority="60" w:unhideWhenUsed="0"/>
+    <w:lsdException w:name="Light List" w:semiHidden="0" w:uiPriority="61" w:unhideWhenUsed="0"/>
+    <w:lsdException w:name="Light Grid" w:semiHidden="0" w:uiPriority="62" w:unhideWhenUsed="0"/>
+    <w:lsdException w:name="Medium Shading 1" w:semiHidden="0" w:uiPriority="63" w:unhideWhenUsed="0"/>
+    <w:lsdException w:name="Medium Shading 2" w:semiHidden="0" w:uiPriority="64" w:unhideWhenUsed="0"/>
+    <w:lsdException w:name="Medium List 1" w:semiHidden="0" w:uiPriority="65" w:unhideWhenUsed="0"/>
+    <w:lsdException w:name="Medium List 2" w:semiHidden="0" w:uiPriority="66" w:unhideWhenUsed="0"/>
+    <w:lsdException w:name="Medium Grid 1" w:semiHidden="0" w:uiPriority="67" w:unhideWhenUsed="0"/>
+    <w:lsdException w:name="Medium Grid 2" w:semiHidden="0" w:uiPriority="68" w:unhideWhenUsed="0"/>
+    <w:lsdException w:name="Medium Grid 3" w:semiHidden="0" w:uiPriority="69" w:unhideWhenUsed="0"/>
+    <w:lsdException w:name="Dark List" w:semiHidden="0" w:uiPriority="70" w:unhideWhenUsed="0"/>
+    <w:lsdException w:name="Colorful Shading" w:semiHidden="0" w:uiPriority="71" w:unhideWhenUsed="0"/>
+    <w:lsdException w:name="Colorful List" w:semiHidden="0" w:uiPriority="72" w:unhideWhenUsed="0"/>
+    <w:lsdException w:name="Colorful Grid" w:semiHidden="0" w:uiPriority="73" w:unhideWhenUsed="0"/>
+    <w:lsdException w:name="Light Shading Accent 1" w:semiHidden="0" w:uiPriority="60" w:unhideWhenUsed="0"/>
+    <w:lsdException w:name="Light List Accent 1" w:semiHidden="0" w:uiPriority="61" w:unhideWhenUsed="0"/>
+    <w:lsdException w:name="Light Grid Accent 1" w:semiHidden="0" w:uiPriority="62" w:unhideWhenUsed="0"/>
+    <w:lsdException w:name="Medium Shading 1 Accent 1" w:semiHidden="0" w:uiPriority="63" w:unhideWhenUsed="0"/>
+    <w:lsdException w:name="Medium Shading 2 Accent 1" w:semiHidden="0" w:uiPriority="64" w:unhideWhenUsed="0"/>
+    <w:lsdException w:name="Medium List 1 Accent 1" w:semiHidden="0" w:uiPriority="65" w:unhideWhenUsed="0"/>
+    <w:lsdException w:name="Revision" w:unhideWhenUsed="0"/>
+    <w:lsdException w:name="List Paragraph" w:semiHidden="0" w:uiPriority="34" w:unhideWhenUsed="0" w:qFormat="1"/>
+    <w:lsdException w:name="Quote" w:semiHidden="0" w:uiPriority="29" w:unhideWhenUsed="0" w:qFormat="1"/>
+    <w:lsdException w:name="Intense Quote" w:semiHidden="0" w:uiPriority="30" w:unhideWhenUsed="0" w:qFormat="1"/>
+    <w:lsdException w:name="Medium List 2 Accent 1" w:semiHidden="0" w:uiPriority="66" w:unhideWhenUsed="0"/>
+    <w:lsdException w:name="Medium Grid 1 Accent 1" w:semiHidden="0" w:uiPriority="67" w:unhideWhenUsed="0"/>
+    <w:lsdException w:name="Medium Grid 2 Accent 1" w:semiHidden="0" w:uiPriority="68" w:unhideWhenUsed="0"/>
+    <w:lsdException w:name="Medium Grid 3 Accent 1" w:semiHidden="0" w:uiPriority="69" w:unhideWhenUsed="0"/>
+    <w:lsdException w:name="Dark List Accent 1" w:semiHidden="0" w:uiPriority="70" w:unhideWhenUsed="0"/>
+    <w:lsdException w:name="Colorful Shading Accent 1" w:semiHidden="0" w:uiPriority="71" w:unhideWhenUsed="0"/>
+    <w:lsdException w:name="Colorful List Accent 1" w:semiHidden="0" w:uiPriority="72" w:unhideWhenUsed="0"/>
+    <w:lsdException w:name="Colorful Grid Accent 1" w:semiHidden="0" w:uiPriority="73" w:unhideWhenUsed="0"/>
+    <w:lsdException w:name="Light Shading Accent 2" w:semiHidden="0" w:uiPriority="60" w:unhideWhenUsed="0"/>
+    <w:lsdException w:name="Light List Accent 2" w:semiHidden="0" w:uiPriority="61" w:unhideWhenUsed="0"/>
+    <w:lsdException w:name="Light Grid Accent 2" w:semiHidden="0" w:uiPriority="62" w:unhideWhenUsed="0"/>
+    <w:lsdException w:name="Medium Shading 1 Accent 2" w:semiHidden="0" w:uiPriority="63" w:unhideWhenUsed="0"/>
+    <w:lsdException w:name="Medium Shading 2 Accent 2" w:semiHidden="0" w:uiPriority="64" w:unhideWhenUsed="0"/>
+    <w:lsdException w:name="Medium List 1 Accent 2" w:semiHidden="0" w:uiPriority="65" w:unhideWhenUsed="0"/>
+    <w:lsdException w:name="Medium List 2 Accent 2" w:semiHidden="0" w:uiPriority="66" w:unhideWhenUsed="0"/>
+    <w:lsdException w:name="Medium Grid 1 Accent 2" w:semiHidden="0" w:uiPriority="67" w:unhideWhenUsed="0"/>
+    <w:lsdException w:name="Medium Grid 2 Accent 2" w:semiHidden="0" w:uiPriority="68" w:unhideWhenUsed="0"/>
+    <w:lsdException w:name="Medium Grid 3 Accent 2" w:semiHidden="0" w:uiPriority="69" w:unhideWhenUsed="0"/>
+    <w:lsdException w:name="Dark List Accent 2" w:semiHidden="0" w:uiPriority="70" w:unhideWhenUsed="0"/>
+    <w:lsdException w:name="Colorful Shading Accent 2" w:semiHidden="0" w:uiPriority="71" w:unhideWhenUsed="0"/>
+    <w:lsdException w:name="Colorful List Accent 2" w:semiHidden="0" w:uiPriority="72" w:unhideWhenUsed="0"/>
+    <w:lsdException w:name="Colorful Grid Accent 2" w:semiHidden="0" w:uiPriority="73" w:unhideWhenUsed="0"/>
+    <w:lsdException w:name="Light Shading Accent 3" w:semiHidden="0" w:uiPriority="60" w:unhideWhenUsed="0"/>
+    <w:lsdException w:name="Light List Accent 3" w:semiHidden="0" w:uiPriority="61" w:unhideWhenUsed="0"/>
+    <w:lsdException w:name="Light Grid Accent 3" w:semiHidden="0" w:uiPriority="62" w:unhideWhenUsed="0"/>
+    <w:lsdException w:name="Medium Shading 1 Accent 3" w:semiHidden="0" w:uiPriority="63" w:unhideWhenUsed="0"/>
+    <w:lsdException w:name="Medium Shading 2 Accent 3" w:semiHidden="0" w:uiPriority="64" w:unhideWhenUsed="0"/>
+    <w:lsdException w:name="Medium List 1 Accent 3" w:semiHidden="0" w:uiPriority="65" w:unhideWhenUsed="0"/>
+    <w:lsdException w:name="Medium List 2 Accent 3" w:semiHidden="0" w:uiPriority="66" w:unhideWhenUsed="0"/>
+    <w:lsdException w:name="Medium Grid 1 Accent 3" w:semiHidden="0" w:uiPriority="67" w:unhideWhenUsed="0"/>
+    <w:lsdException w:name="Medium Grid 2 Accent 3" w:semiHidden="0" w:uiPriority="68" w:unhideWhenUsed="0"/>
+    <w:lsdException w:name="Medium Grid 3 Accent 3" w:semiHidden="0" w:uiPriority="69" w:unhideWhenUsed="0"/>
+    <w:lsdException w:name="Dark List Accent 3" w:semiHidden="0" w:uiPriority="70" w:unhideWhenUsed="0"/>
+    <w:lsdException w:name="Colorful Shading Accent 3" w:semiHidden="0" w:uiPriority="71" w:unhideWhenUsed="0"/>
+    <w:lsdException w:name="Colorful List Accent 3" w:semiHidden="0" w:uiPriority="72" w:unhideWhenUsed="0"/>
+    <w:lsdException w:name="Colorful Grid Accent 3" w:semiHidden="0" w:uiPriority="73" w:unhideWhenUsed="0"/>
+    <w:lsdException w:name="Light Shading Accent 4" w:semiHidden="0" w:uiPriority="60" w:unhideWhenUsed="0"/>
+    <w:lsdException w:name="Light List Accent 4" w:semiHidden="0" w:uiPriority="61" w:unhideWhenUsed="0"/>
+    <w:lsdException w:name="Light Grid Accent 4" w:semiHidden="0" w:uiPriority="62" w:unhideWhenUsed="0"/>
+    <w:lsdException w:name="Medium Shading 1 Accent 4" w:semiHidden="0" w:uiPriority="63" w:unhideWhenUsed="0"/>
+    <w:lsdException w:name="Medium Shading 2 Accent 4" w:semiHidden="0" w:uiPriority="64" w:unhideWhenUsed="0"/>
+    <w:lsdException w:name="Medium List 1 Accent 4" w:semiHidden="0" w:uiPriority="65" w:unhideWhenUsed="0"/>
+    <w:lsdException w:name="Medium List 2 Accent 4" w:semiHidden="0" w:uiPriority="66" w:unhideWhenUsed="0"/>
+    <w:lsdException w:name="Medium Grid 1 Accent 4" w:semiHidden="0" w:uiPriority="67" w:unhideWhenUsed="0"/>
+    <w:lsdException w:name="Medium Grid 2 Accent 4" w:semiHidden="0" w:uiPriority="68" w:unhideWhenUsed="0"/>
+    <w:lsdException w:name="Medium Grid 3 Accent 4" w:semiHidden="0" w:uiPriority="69" w:unhideWhenUsed="0"/>
+    <w:lsdException w:name="Dark List Accent 4" w:semiHidden="0" w:uiPriority="70" w:unhideWhenUsed="0"/>
+    <w:lsdException w:name="Colorful Shading Accent 4" w:semiHidden="0" w:uiPriority="71" w:unhideWhenUsed="0"/>
+    <w:lsdException w:name="Colorful List Accent 4" w:semiHidden="0" w:uiPriority="72" w:unhideWhenUsed="0"/>
+    <w:lsdException w:name="Colorful Grid Accent 4" w:semiHidden="0" w:uiPriority="73" w:unhideWhenUsed="0"/>
+    <w:lsdException w:name="Light Shading Accent 5" w:semiHidden="0" w:uiPriority="60" w:unhideWhenUsed="0"/>
+    <w:lsdException w:name="Light List Accent 5" w:semiHidden="0" w:uiPriority="61" w:unhideWhenUsed="0"/>
+    <w:lsdException w:name="Light Grid Accent 5" w:semiHidden="0" w:uiPriority="62" w:unhideWhenUsed="0"/>
+    <w:lsdException w:name="Medium Shading 1 Accent 5" w:semiHidden="0" w:uiPriority="63" w:unhideWhenUsed="0"/>
+    <w:lsdException w:name="Medium Shading 2 Accent 5" w:semiHidden="0" w:uiPriority="64" w:unhideWhenUsed="0"/>
+    <w:lsdException w:name="Medium List 1 Accent 5" w:semiHidden="0" w:uiPriority="65" w:unhideWhenUsed="0"/>
+    <w:lsdException w:name="Medium List 2 Accent 5" w:semiHidden="0" w:uiPriority="66" w:unhideWhenUsed="0"/>
+    <w:lsdException w:name="Medium Grid 1 Accent 5" w:semiHidden="0" w:uiPriority="67" w:unhideWhenUsed="0"/>
+    <w:lsdException w:name="Medium Grid 2 Accent 5" w:semiHidden="0" w:uiPriority="68" w:unhideWhenUsed="0"/>
+    <w:lsdException w:name="Medium Grid 3 Accent 5" w:semiHidden="0" w:uiPriority="69" w:unhideWhenUsed="0"/>
+    <w:lsdException w:name="Dark List Accent 5" w:semiHidden="0" w:uiPriority="70" w:unhideWhenUsed="0"/>
+    <w:lsdException w:name="Colorful Shading Accent 5" w:semiHidden="0" w:uiPriority="71" w:unhideWhenUsed="0"/>
+    <w:lsdException w:name="Colorful List Accent 5" w:semiHidden="0" w:uiPriority="72" w:unhideWhenUsed="0"/>
+    <w:lsdException w:name="Colorful Grid Accent 5" w:semiHidden="0" w:uiPriority="73" w:unhideWhenUsed="0"/>
+    <w:lsdException w:name="Light Shading Accent 6" w:semiHidden="0" w:uiPriority="60" w:unhideWhenUsed="0"/>
+    <w:lsdException w:name="Light List Accent 6" w:semiHidden="0" w:uiPriority="61" w:unhideWhenUsed="0"/>
+    <w:lsdException w:name="Light Grid Accent 6" w:semiHidden="0" w:uiPriority="62" w:unhideWhenUsed="0"/>
+    <w:lsdException w:name="Medium Shading 1 Accent 6" w:semiHidden="0" w:uiPriority="63" w:unhideWhenUsed="0"/>
+    <w:lsdException w:name="Medium Shading 2 Accent 6" w:semiHidden="0" w:uiPriority="64" w:unhideWhenUsed="0"/>
+    <w:lsdException w:name="Medium List 1 Accent 6" w:semiHidden="0" w:uiPriority="65" w:unhideWhenUsed="0"/>
+    <w:lsdException w:name="Medium List 2 Accent 6" w:semiHidden="0" w:uiPriority="66" w:unhideWhenUsed="0"/>
+    <w:lsdException w:name="Medium Grid 1 Accent 6" w:semiHidden="0" w:uiPriority="67" w:unhideWhenUsed="0"/>
+    <w:lsdException w:name="Medium Grid 2 Accent 6" w:semiHidden="0" w:uiPriority="68" w:unhideWhenUsed="0"/>
+    <w:lsdException w:name="Medium Grid 3 Accent 6" w:semiHidden="0" w:uiPriority="69" w:unhideWhenUsed="0"/>
+    <w:lsdException w:name="Dark List Accent 6" w:semiHidden="0" w:uiPriority="70" w:unhideWhenUsed="0"/>
+    <w:lsdException w:name="Colorful Shading Accent 6" w:semiHidden="0" w:uiPriority="71" w:unhideWhenUsed="0"/>
+    <w:lsdException w:name="Colorful List Accent 6" w:semiHidden="0" w:uiPriority="72" w:unhideWhenUsed="0"/>
+    <w:lsdException w:name="Colorful Grid Accent 6" w:semiHidden="0" w:uiPriority="73" w:unhideWhenUsed="0"/>
+    <w:lsdException w:name="Subtle Emphasis" w:semiHidden="0" w:uiPriority="19" w:unhideWhenUsed="0" w:qFormat="1"/>
+    <w:lsdException w:name="Intense Emphasis" w:semiHidden="0" w:uiPriority="21" w:unhideWhenUsed="0" w:qFormat="1"/>
+    <w:lsdException w:name="Subtle Reference" w:semiHidden="0" w:uiPriority="31" w:unhideWhenUsed="0" w:qFormat="1"/>
+    <w:lsdException w:name="Intense Reference" w:semiHidden="0" w:uiPriority="32" w:unhideWhenUsed="0" w:qFormat="1"/>
+    <w:lsdException w:name="Book Title" w:semiHidden="0" w:uiPriority="33" w:unhideWhenUsed="0" w:qFormat="1"/>
+    <w:lsdException w:name="Bibliography" w:uiPriority="37"/>
+    <w:lsdException w:name="TOC Heading" w:uiPriority="39" w:qFormat="1"/>
   </w:latentStyles>
-  <w:style w:type="paragraph" w:default="1" w:styleId="Normal">
+  <w:style w:type="paragraph" w:default="1" w:styleId="a">
     <w:name w:val="Normal"/>
     <w:qFormat/>
     <w:rsid w:val="005C68DD"/>
@@ -3294,13 +3064,13 @@
       <w:jc w:val="both"/>
     </w:pPr>
   </w:style>
-  <w:style w:type="character" w:default="1" w:styleId="DefaultParagraphFont">
+  <w:style w:type="character" w:default="1" w:styleId="a0">
     <w:name w:val="Default Paragraph Font"/>
     <w:uiPriority w:val="1"/>
     <w:semiHidden/>
     <w:unhideWhenUsed/>
   </w:style>
-  <w:style w:type="table" w:default="1" w:styleId="TableNormal">
+  <w:style w:type="table" w:default="1" w:styleId="a1">
     <w:name w:val="Normal Table"/>
     <w:uiPriority w:val="99"/>
     <w:semiHidden/>
@@ -3315,15 +3085,15 @@
       </w:tblCellMar>
     </w:tblPr>
   </w:style>
-  <w:style w:type="numbering" w:default="1" w:styleId="NoList">
+  <w:style w:type="numbering" w:default="1" w:styleId="a2">
     <w:name w:val="No List"/>
     <w:uiPriority w:val="99"/>
     <w:semiHidden/>
     <w:unhideWhenUsed/>
   </w:style>
-  <w:style w:type="character" w:styleId="Hyperlink">
+  <w:style w:type="character" w:styleId="a3">
     <w:name w:val="Hyperlink"/>
-    <w:basedOn w:val="DefaultParagraphFont"/>
+    <w:basedOn w:val="a0"/>
     <w:uiPriority w:val="99"/>
     <w:unhideWhenUsed/>
     <w:rsid w:val="001235CC"/>
@@ -3332,9 +3102,9 @@
       <w:u w:val="single"/>
     </w:rPr>
   </w:style>
-  <w:style w:type="paragraph" w:styleId="ListParagraph">
+  <w:style w:type="paragraph" w:styleId="a4">
     <w:name w:val="List Paragraph"/>
-    <w:basedOn w:val="Normal"/>
+    <w:basedOn w:val="a"/>
     <w:uiPriority w:val="34"/>
     <w:qFormat/>
     <w:rsid w:val="006731D4"/>
@@ -3342,10 +3112,10 @@
       <w:ind w:firstLineChars="200" w:firstLine="420"/>
     </w:pPr>
   </w:style>
-  <w:style w:type="paragraph" w:styleId="Header">
+  <w:style w:type="paragraph" w:styleId="a5">
     <w:name w:val="header"/>
-    <w:basedOn w:val="Normal"/>
-    <w:link w:val="HeaderChar"/>
+    <w:basedOn w:val="a"/>
+    <w:link w:val="a6"/>
     <w:uiPriority w:val="99"/>
     <w:unhideWhenUsed/>
     <w:rsid w:val="001D6ED6"/>
@@ -3365,10 +3135,10 @@
       <w:szCs w:val="18"/>
     </w:rPr>
   </w:style>
-  <w:style w:type="character" w:customStyle="1" w:styleId="HeaderChar">
-    <w:name w:val="Header Char"/>
-    <w:basedOn w:val="DefaultParagraphFont"/>
-    <w:link w:val="Header"/>
+  <w:style w:type="character" w:customStyle="1" w:styleId="a6">
+    <w:name w:val="页眉字符"/>
+    <w:basedOn w:val="a0"/>
+    <w:link w:val="a5"/>
     <w:uiPriority w:val="99"/>
     <w:rsid w:val="001D6ED6"/>
     <w:rPr>
@@ -3376,10 +3146,10 @@
       <w:szCs w:val="18"/>
     </w:rPr>
   </w:style>
-  <w:style w:type="paragraph" w:styleId="Footer">
+  <w:style w:type="paragraph" w:styleId="a7">
     <w:name w:val="footer"/>
-    <w:basedOn w:val="Normal"/>
-    <w:link w:val="FooterChar"/>
+    <w:basedOn w:val="a"/>
+    <w:link w:val="a8"/>
     <w:uiPriority w:val="99"/>
     <w:unhideWhenUsed/>
     <w:rsid w:val="001D6ED6"/>
@@ -3396,10 +3166,10 @@
       <w:szCs w:val="18"/>
     </w:rPr>
   </w:style>
-  <w:style w:type="character" w:customStyle="1" w:styleId="FooterChar">
-    <w:name w:val="Footer Char"/>
-    <w:basedOn w:val="DefaultParagraphFont"/>
-    <w:link w:val="Footer"/>
+  <w:style w:type="character" w:customStyle="1" w:styleId="a8">
+    <w:name w:val="页脚字符"/>
+    <w:basedOn w:val="a0"/>
+    <w:link w:val="a7"/>
     <w:uiPriority w:val="99"/>
     <w:rsid w:val="001D6ED6"/>
     <w:rPr>
@@ -3407,18 +3177,18 @@
       <w:szCs w:val="18"/>
     </w:rPr>
   </w:style>
-  <w:style w:type="character" w:styleId="PageNumber">
+  <w:style w:type="character" w:styleId="a9">
     <w:name w:val="page number"/>
-    <w:basedOn w:val="DefaultParagraphFont"/>
+    <w:basedOn w:val="a0"/>
     <w:uiPriority w:val="99"/>
     <w:semiHidden/>
     <w:unhideWhenUsed/>
     <w:rsid w:val="001D6ED6"/>
   </w:style>
-  <w:style w:type="paragraph" w:styleId="FootnoteText">
+  <w:style w:type="paragraph" w:styleId="aa">
     <w:name w:val="footnote text"/>
-    <w:basedOn w:val="Normal"/>
-    <w:link w:val="FootnoteTextChar"/>
+    <w:basedOn w:val="a"/>
+    <w:link w:val="ab"/>
     <w:uiPriority w:val="99"/>
     <w:unhideWhenUsed/>
     <w:rsid w:val="007B69E2"/>
@@ -3431,10 +3201,10 @@
       <w:szCs w:val="18"/>
     </w:rPr>
   </w:style>
-  <w:style w:type="character" w:customStyle="1" w:styleId="FootnoteTextChar">
-    <w:name w:val="Footnote Text Char"/>
-    <w:basedOn w:val="DefaultParagraphFont"/>
-    <w:link w:val="FootnoteText"/>
+  <w:style w:type="character" w:customStyle="1" w:styleId="ab">
+    <w:name w:val="脚注文本字符"/>
+    <w:basedOn w:val="a0"/>
+    <w:link w:val="aa"/>
     <w:uiPriority w:val="99"/>
     <w:rsid w:val="007B69E2"/>
     <w:rPr>
@@ -3442,9 +3212,9 @@
       <w:szCs w:val="18"/>
     </w:rPr>
   </w:style>
-  <w:style w:type="character" w:styleId="FootnoteReference">
+  <w:style w:type="character" w:styleId="ac">
     <w:name w:val="footnote reference"/>
-    <w:basedOn w:val="DefaultParagraphFont"/>
+    <w:basedOn w:val="a0"/>
     <w:uiPriority w:val="99"/>
     <w:unhideWhenUsed/>
     <w:rsid w:val="007B69E2"/>
@@ -3452,12 +3222,13 @@
       <w:vertAlign w:val="superscript"/>
     </w:rPr>
   </w:style>
-  <w:style w:type="table" w:styleId="TableGrid">
+  <w:style w:type="table" w:styleId="ad">
     <w:name w:val="Table Grid"/>
-    <w:basedOn w:val="TableNormal"/>
+    <w:basedOn w:val="a1"/>
     <w:uiPriority w:val="59"/>
     <w:rsid w:val="00D0554B"/>
     <w:tblPr>
+      <w:tblInd w:w="0" w:type="dxa"/>
       <w:tblBorders>
         <w:top w:val="single" w:sz="4" w:space="0" w:color="auto"/>
         <w:left w:val="single" w:sz="4" w:space="0" w:color="auto"/>
@@ -3466,6 +3237,367 @@
         <w:insideH w:val="single" w:sz="4" w:space="0" w:color="auto"/>
         <w:insideV w:val="single" w:sz="4" w:space="0" w:color="auto"/>
       </w:tblBorders>
+      <w:tblCellMar>
+        <w:top w:w="0" w:type="dxa"/>
+        <w:left w:w="108" w:type="dxa"/>
+        <w:bottom w:w="0" w:type="dxa"/>
+        <w:right w:w="108" w:type="dxa"/>
+      </w:tblCellMar>
+    </w:tblPr>
+  </w:style>
+</w:styles>
+</file>
+
+<file path=word/stylesWithEffects.xml><?xml version="1.0" encoding="utf-8"?>
+<w:styles xmlns:wpc="http://schemas.microsoft.com/office/word/2010/wordprocessingCanvas" xmlns:mo="http://schemas.microsoft.com/office/mac/office/2008/main" xmlns:mc="http://schemas.openxmlformats.org/markup-compatibility/2006" xmlns:mv="urn:schemas-microsoft-com:mac:vml" xmlns:o="urn:schemas-microsoft-com:office:office" xmlns:r="http://schemas.openxmlformats.org/officeDocument/2006/relationships" xmlns:m="http://schemas.openxmlformats.org/officeDocument/2006/math" xmlns:v="urn:schemas-microsoft-com:vml" xmlns:wp14="http://schemas.microsoft.com/office/word/2010/wordprocessingDrawing" xmlns:wp="http://schemas.openxmlformats.org/drawingml/2006/wordprocessingDrawing" xmlns:w10="urn:schemas-microsoft-com:office:word" xmlns:w="http://schemas.openxmlformats.org/wordprocessingml/2006/main" xmlns:w14="http://schemas.microsoft.com/office/word/2010/wordml" xmlns:wpg="http://schemas.microsoft.com/office/word/2010/wordprocessingGroup" xmlns:wpi="http://schemas.microsoft.com/office/word/2010/wordprocessingInk" xmlns:wne="http://schemas.microsoft.com/office/word/2006/wordml" xmlns:wps="http://schemas.microsoft.com/office/word/2010/wordprocessingShape" mc:Ignorable="w14 wp14">
+  <w:docDefaults>
+    <w:rPrDefault>
+      <w:rPr>
+        <w:rFonts w:asciiTheme="minorHAnsi" w:eastAsiaTheme="minorEastAsia" w:hAnsiTheme="minorHAnsi" w:cstheme="minorBidi"/>
+        <w:kern w:val="2"/>
+        <w:sz w:val="24"/>
+        <w:szCs w:val="24"/>
+        <w:lang w:val="en-US" w:eastAsia="zh-CN" w:bidi="ar-SA"/>
+      </w:rPr>
+    </w:rPrDefault>
+    <w:pPrDefault/>
+  </w:docDefaults>
+  <w:latentStyles w:defLockedState="0" w:defUIPriority="99" w:defSemiHidden="1" w:defUnhideWhenUsed="1" w:defQFormat="0" w:count="276">
+    <w:lsdException w:name="Normal" w:semiHidden="0" w:uiPriority="0" w:unhideWhenUsed="0" w:qFormat="1"/>
+    <w:lsdException w:name="heading 1" w:semiHidden="0" w:uiPriority="9" w:unhideWhenUsed="0" w:qFormat="1"/>
+    <w:lsdException w:name="heading 2" w:uiPriority="9" w:qFormat="1"/>
+    <w:lsdException w:name="heading 3" w:uiPriority="9" w:qFormat="1"/>
+    <w:lsdException w:name="heading 4" w:uiPriority="9" w:qFormat="1"/>
+    <w:lsdException w:name="heading 5" w:uiPriority="9" w:qFormat="1"/>
+    <w:lsdException w:name="heading 6" w:uiPriority="9" w:qFormat="1"/>
+    <w:lsdException w:name="heading 7" w:uiPriority="9" w:qFormat="1"/>
+    <w:lsdException w:name="heading 8" w:uiPriority="9" w:qFormat="1"/>
+    <w:lsdException w:name="heading 9" w:uiPriority="9" w:qFormat="1"/>
+    <w:lsdException w:name="toc 1" w:uiPriority="39"/>
+    <w:lsdException w:name="toc 2" w:uiPriority="39"/>
+    <w:lsdException w:name="toc 3" w:uiPriority="39"/>
+    <w:lsdException w:name="toc 4" w:uiPriority="39"/>
+    <w:lsdException w:name="toc 5" w:uiPriority="39"/>
+    <w:lsdException w:name="toc 6" w:uiPriority="39"/>
+    <w:lsdException w:name="toc 7" w:uiPriority="39"/>
+    <w:lsdException w:name="toc 8" w:uiPriority="39"/>
+    <w:lsdException w:name="toc 9" w:uiPriority="39"/>
+    <w:lsdException w:name="caption" w:uiPriority="35" w:qFormat="1"/>
+    <w:lsdException w:name="Title" w:semiHidden="0" w:uiPriority="10" w:unhideWhenUsed="0" w:qFormat="1"/>
+    <w:lsdException w:name="Default Paragraph Font" w:uiPriority="1"/>
+    <w:lsdException w:name="Subtitle" w:semiHidden="0" w:uiPriority="11" w:unhideWhenUsed="0" w:qFormat="1"/>
+    <w:lsdException w:name="Strong" w:semiHidden="0" w:uiPriority="22" w:unhideWhenUsed="0" w:qFormat="1"/>
+    <w:lsdException w:name="Emphasis" w:semiHidden="0" w:uiPriority="20" w:unhideWhenUsed="0" w:qFormat="1"/>
+    <w:lsdException w:name="Table Grid" w:semiHidden="0" w:uiPriority="59" w:unhideWhenUsed="0"/>
+    <w:lsdException w:name="Note Level 1" w:semiHidden="0" w:unhideWhenUsed="0"/>
+    <w:lsdException w:name="Note Level 2" w:semiHidden="0" w:unhideWhenUsed="0"/>
+    <w:lsdException w:name="Note Level 3" w:semiHidden="0" w:unhideWhenUsed="0"/>
+    <w:lsdException w:name="Note Level 4" w:semiHidden="0" w:unhideWhenUsed="0"/>
+    <w:lsdException w:name="Note Level 5" w:semiHidden="0" w:unhideWhenUsed="0"/>
+    <w:lsdException w:name="Note Level 6" w:semiHidden="0" w:unhideWhenUsed="0"/>
+    <w:lsdException w:name="Note Level 7" w:semiHidden="0" w:unhideWhenUsed="0"/>
+    <w:lsdException w:name="Note Level 8" w:semiHidden="0" w:unhideWhenUsed="0"/>
+    <w:lsdException w:name="Note Level 9" w:semiHidden="0" w:unhideWhenUsed="0"/>
+    <w:lsdException w:name="Placeholder Text" w:unhideWhenUsed="0"/>
+    <w:lsdException w:name="No Spacing" w:semiHidden="0" w:uiPriority="1" w:unhideWhenUsed="0" w:qFormat="1"/>
+    <w:lsdException w:name="Light Shading" w:semiHidden="0" w:uiPriority="60" w:unhideWhenUsed="0"/>
+    <w:lsdException w:name="Light List" w:semiHidden="0" w:uiPriority="61" w:unhideWhenUsed="0"/>
+    <w:lsdException w:name="Light Grid" w:semiHidden="0" w:uiPriority="62" w:unhideWhenUsed="0"/>
+    <w:lsdException w:name="Medium Shading 1" w:semiHidden="0" w:uiPriority="63" w:unhideWhenUsed="0"/>
+    <w:lsdException w:name="Medium Shading 2" w:semiHidden="0" w:uiPriority="64" w:unhideWhenUsed="0"/>
+    <w:lsdException w:name="Medium List 1" w:semiHidden="0" w:uiPriority="65" w:unhideWhenUsed="0"/>
+    <w:lsdException w:name="Medium List 2" w:semiHidden="0" w:uiPriority="66" w:unhideWhenUsed="0"/>
+    <w:lsdException w:name="Medium Grid 1" w:semiHidden="0" w:uiPriority="67" w:unhideWhenUsed="0"/>
+    <w:lsdException w:name="Medium Grid 2" w:semiHidden="0" w:uiPriority="68" w:unhideWhenUsed="0"/>
+    <w:lsdException w:name="Medium Grid 3" w:semiHidden="0" w:uiPriority="69" w:unhideWhenUsed="0"/>
+    <w:lsdException w:name="Dark List" w:semiHidden="0" w:uiPriority="70" w:unhideWhenUsed="0"/>
+    <w:lsdException w:name="Colorful Shading" w:semiHidden="0" w:uiPriority="71" w:unhideWhenUsed="0"/>
+    <w:lsdException w:name="Colorful List" w:semiHidden="0" w:uiPriority="72" w:unhideWhenUsed="0"/>
+    <w:lsdException w:name="Colorful Grid" w:semiHidden="0" w:uiPriority="73" w:unhideWhenUsed="0"/>
+    <w:lsdException w:name="Light Shading Accent 1" w:semiHidden="0" w:uiPriority="60" w:unhideWhenUsed="0"/>
+    <w:lsdException w:name="Light List Accent 1" w:semiHidden="0" w:uiPriority="61" w:unhideWhenUsed="0"/>
+    <w:lsdException w:name="Light Grid Accent 1" w:semiHidden="0" w:uiPriority="62" w:unhideWhenUsed="0"/>
+    <w:lsdException w:name="Medium Shading 1 Accent 1" w:semiHidden="0" w:uiPriority="63" w:unhideWhenUsed="0"/>
+    <w:lsdException w:name="Medium Shading 2 Accent 1" w:semiHidden="0" w:uiPriority="64" w:unhideWhenUsed="0"/>
+    <w:lsdException w:name="Medium List 1 Accent 1" w:semiHidden="0" w:uiPriority="65" w:unhideWhenUsed="0"/>
+    <w:lsdException w:name="Revision" w:unhideWhenUsed="0"/>
+    <w:lsdException w:name="List Paragraph" w:semiHidden="0" w:uiPriority="34" w:unhideWhenUsed="0" w:qFormat="1"/>
+    <w:lsdException w:name="Quote" w:semiHidden="0" w:uiPriority="29" w:unhideWhenUsed="0" w:qFormat="1"/>
+    <w:lsdException w:name="Intense Quote" w:semiHidden="0" w:uiPriority="30" w:unhideWhenUsed="0" w:qFormat="1"/>
+    <w:lsdException w:name="Medium List 2 Accent 1" w:semiHidden="0" w:uiPriority="66" w:unhideWhenUsed="0"/>
+    <w:lsdException w:name="Medium Grid 1 Accent 1" w:semiHidden="0" w:uiPriority="67" w:unhideWhenUsed="0"/>
+    <w:lsdException w:name="Medium Grid 2 Accent 1" w:semiHidden="0" w:uiPriority="68" w:unhideWhenUsed="0"/>
+    <w:lsdException w:name="Medium Grid 3 Accent 1" w:semiHidden="0" w:uiPriority="69" w:unhideWhenUsed="0"/>
+    <w:lsdException w:name="Dark List Accent 1" w:semiHidden="0" w:uiPriority="70" w:unhideWhenUsed="0"/>
+    <w:lsdException w:name="Colorful Shading Accent 1" w:semiHidden="0" w:uiPriority="71" w:unhideWhenUsed="0"/>
+    <w:lsdException w:name="Colorful List Accent 1" w:semiHidden="0" w:uiPriority="72" w:unhideWhenUsed="0"/>
+    <w:lsdException w:name="Colorful Grid Accent 1" w:semiHidden="0" w:uiPriority="73" w:unhideWhenUsed="0"/>
+    <w:lsdException w:name="Light Shading Accent 2" w:semiHidden="0" w:uiPriority="60" w:unhideWhenUsed="0"/>
+    <w:lsdException w:name="Light List Accent 2" w:semiHidden="0" w:uiPriority="61" w:unhideWhenUsed="0"/>
+    <w:lsdException w:name="Light Grid Accent 2" w:semiHidden="0" w:uiPriority="62" w:unhideWhenUsed="0"/>
+    <w:lsdException w:name="Medium Shading 1 Accent 2" w:semiHidden="0" w:uiPriority="63" w:unhideWhenUsed="0"/>
+    <w:lsdException w:name="Medium Shading 2 Accent 2" w:semiHidden="0" w:uiPriority="64" w:unhideWhenUsed="0"/>
+    <w:lsdException w:name="Medium List 1 Accent 2" w:semiHidden="0" w:uiPriority="65" w:unhideWhenUsed="0"/>
+    <w:lsdException w:name="Medium List 2 Accent 2" w:semiHidden="0" w:uiPriority="66" w:unhideWhenUsed="0"/>
+    <w:lsdException w:name="Medium Grid 1 Accent 2" w:semiHidden="0" w:uiPriority="67" w:unhideWhenUsed="0"/>
+    <w:lsdException w:name="Medium Grid 2 Accent 2" w:semiHidden="0" w:uiPriority="68" w:unhideWhenUsed="0"/>
+    <w:lsdException w:name="Medium Grid 3 Accent 2" w:semiHidden="0" w:uiPriority="69" w:unhideWhenUsed="0"/>
+    <w:lsdException w:name="Dark List Accent 2" w:semiHidden="0" w:uiPriority="70" w:unhideWhenUsed="0"/>
+    <w:lsdException w:name="Colorful Shading Accent 2" w:semiHidden="0" w:uiPriority="71" w:unhideWhenUsed="0"/>
+    <w:lsdException w:name="Colorful List Accent 2" w:semiHidden="0" w:uiPriority="72" w:unhideWhenUsed="0"/>
+    <w:lsdException w:name="Colorful Grid Accent 2" w:semiHidden="0" w:uiPriority="73" w:unhideWhenUsed="0"/>
+    <w:lsdException w:name="Light Shading Accent 3" w:semiHidden="0" w:uiPriority="60" w:unhideWhenUsed="0"/>
+    <w:lsdException w:name="Light List Accent 3" w:semiHidden="0" w:uiPriority="61" w:unhideWhenUsed="0"/>
+    <w:lsdException w:name="Light Grid Accent 3" w:semiHidden="0" w:uiPriority="62" w:unhideWhenUsed="0"/>
+    <w:lsdException w:name="Medium Shading 1 Accent 3" w:semiHidden="0" w:uiPriority="63" w:unhideWhenUsed="0"/>
+    <w:lsdException w:name="Medium Shading 2 Accent 3" w:semiHidden="0" w:uiPriority="64" w:unhideWhenUsed="0"/>
+    <w:lsdException w:name="Medium List 1 Accent 3" w:semiHidden="0" w:uiPriority="65" w:unhideWhenUsed="0"/>
+    <w:lsdException w:name="Medium List 2 Accent 3" w:semiHidden="0" w:uiPriority="66" w:unhideWhenUsed="0"/>
+    <w:lsdException w:name="Medium Grid 1 Accent 3" w:semiHidden="0" w:uiPriority="67" w:unhideWhenUsed="0"/>
+    <w:lsdException w:name="Medium Grid 2 Accent 3" w:semiHidden="0" w:uiPriority="68" w:unhideWhenUsed="0"/>
+    <w:lsdException w:name="Medium Grid 3 Accent 3" w:semiHidden="0" w:uiPriority="69" w:unhideWhenUsed="0"/>
+    <w:lsdException w:name="Dark List Accent 3" w:semiHidden="0" w:uiPriority="70" w:unhideWhenUsed="0"/>
+    <w:lsdException w:name="Colorful Shading Accent 3" w:semiHidden="0" w:uiPriority="71" w:unhideWhenUsed="0"/>
+    <w:lsdException w:name="Colorful List Accent 3" w:semiHidden="0" w:uiPriority="72" w:unhideWhenUsed="0"/>
+    <w:lsdException w:name="Colorful Grid Accent 3" w:semiHidden="0" w:uiPriority="73" w:unhideWhenUsed="0"/>
+    <w:lsdException w:name="Light Shading Accent 4" w:semiHidden="0" w:uiPriority="60" w:unhideWhenUsed="0"/>
+    <w:lsdException w:name="Light List Accent 4" w:semiHidden="0" w:uiPriority="61" w:unhideWhenUsed="0"/>
+    <w:lsdException w:name="Light Grid Accent 4" w:semiHidden="0" w:uiPriority="62" w:unhideWhenUsed="0"/>
+    <w:lsdException w:name="Medium Shading 1 Accent 4" w:semiHidden="0" w:uiPriority="63" w:unhideWhenUsed="0"/>
+    <w:lsdException w:name="Medium Shading 2 Accent 4" w:semiHidden="0" w:uiPriority="64" w:unhideWhenUsed="0"/>
+    <w:lsdException w:name="Medium List 1 Accent 4" w:semiHidden="0" w:uiPriority="65" w:unhideWhenUsed="0"/>
+    <w:lsdException w:name="Medium List 2 Accent 4" w:semiHidden="0" w:uiPriority="66" w:unhideWhenUsed="0"/>
+    <w:lsdException w:name="Medium Grid 1 Accent 4" w:semiHidden="0" w:uiPriority="67" w:unhideWhenUsed="0"/>
+    <w:lsdException w:name="Medium Grid 2 Accent 4" w:semiHidden="0" w:uiPriority="68" w:unhideWhenUsed="0"/>
+    <w:lsdException w:name="Medium Grid 3 Accent 4" w:semiHidden="0" w:uiPriority="69" w:unhideWhenUsed="0"/>
+    <w:lsdException w:name="Dark List Accent 4" w:semiHidden="0" w:uiPriority="70" w:unhideWhenUsed="0"/>
+    <w:lsdException w:name="Colorful Shading Accent 4" w:semiHidden="0" w:uiPriority="71" w:unhideWhenUsed="0"/>
+    <w:lsdException w:name="Colorful List Accent 4" w:semiHidden="0" w:uiPriority="72" w:unhideWhenUsed="0"/>
+    <w:lsdException w:name="Colorful Grid Accent 4" w:semiHidden="0" w:uiPriority="73" w:unhideWhenUsed="0"/>
+    <w:lsdException w:name="Light Shading Accent 5" w:semiHidden="0" w:uiPriority="60" w:unhideWhenUsed="0"/>
+    <w:lsdException w:name="Light List Accent 5" w:semiHidden="0" w:uiPriority="61" w:unhideWhenUsed="0"/>
+    <w:lsdException w:name="Light Grid Accent 5" w:semiHidden="0" w:uiPriority="62" w:unhideWhenUsed="0"/>
+    <w:lsdException w:name="Medium Shading 1 Accent 5" w:semiHidden="0" w:uiPriority="63" w:unhideWhenUsed="0"/>
+    <w:lsdException w:name="Medium Shading 2 Accent 5" w:semiHidden="0" w:uiPriority="64" w:unhideWhenUsed="0"/>
+    <w:lsdException w:name="Medium List 1 Accent 5" w:semiHidden="0" w:uiPriority="65" w:unhideWhenUsed="0"/>
+    <w:lsdException w:name="Medium List 2 Accent 5" w:semiHidden="0" w:uiPriority="66" w:unhideWhenUsed="0"/>
+    <w:lsdException w:name="Medium Grid 1 Accent 5" w:semiHidden="0" w:uiPriority="67" w:unhideWhenUsed="0"/>
+    <w:lsdException w:name="Medium Grid 2 Accent 5" w:semiHidden="0" w:uiPriority="68" w:unhideWhenUsed="0"/>
+    <w:lsdException w:name="Medium Grid 3 Accent 5" w:semiHidden="0" w:uiPriority="69" w:unhideWhenUsed="0"/>
+    <w:lsdException w:name="Dark List Accent 5" w:semiHidden="0" w:uiPriority="70" w:unhideWhenUsed="0"/>
+    <w:lsdException w:name="Colorful Shading Accent 5" w:semiHidden="0" w:uiPriority="71" w:unhideWhenUsed="0"/>
+    <w:lsdException w:name="Colorful List Accent 5" w:semiHidden="0" w:uiPriority="72" w:unhideWhenUsed="0"/>
+    <w:lsdException w:name="Colorful Grid Accent 5" w:semiHidden="0" w:uiPriority="73" w:unhideWhenUsed="0"/>
+    <w:lsdException w:name="Light Shading Accent 6" w:semiHidden="0" w:uiPriority="60" w:unhideWhenUsed="0"/>
+    <w:lsdException w:name="Light List Accent 6" w:semiHidden="0" w:uiPriority="61" w:unhideWhenUsed="0"/>
+    <w:lsdException w:name="Light Grid Accent 6" w:semiHidden="0" w:uiPriority="62" w:unhideWhenUsed="0"/>
+    <w:lsdException w:name="Medium Shading 1 Accent 6" w:semiHidden="0" w:uiPriority="63" w:unhideWhenUsed="0"/>
+    <w:lsdException w:name="Medium Shading 2 Accent 6" w:semiHidden="0" w:uiPriority="64" w:unhideWhenUsed="0"/>
+    <w:lsdException w:name="Medium List 1 Accent 6" w:semiHidden="0" w:uiPriority="65" w:unhideWhenUsed="0"/>
+    <w:lsdException w:name="Medium List 2 Accent 6" w:semiHidden="0" w:uiPriority="66" w:unhideWhenUsed="0"/>
+    <w:lsdException w:name="Medium Grid 1 Accent 6" w:semiHidden="0" w:uiPriority="67" w:unhideWhenUsed="0"/>
+    <w:lsdException w:name="Medium Grid 2 Accent 6" w:semiHidden="0" w:uiPriority="68" w:unhideWhenUsed="0"/>
+    <w:lsdException w:name="Medium Grid 3 Accent 6" w:semiHidden="0" w:uiPriority="69" w:unhideWhenUsed="0"/>
+    <w:lsdException w:name="Dark List Accent 6" w:semiHidden="0" w:uiPriority="70" w:unhideWhenUsed="0"/>
+    <w:lsdException w:name="Colorful Shading Accent 6" w:semiHidden="0" w:uiPriority="71" w:unhideWhenUsed="0"/>
+    <w:lsdException w:name="Colorful List Accent 6" w:semiHidden="0" w:uiPriority="72" w:unhideWhenUsed="0"/>
+    <w:lsdException w:name="Colorful Grid Accent 6" w:semiHidden="0" w:uiPriority="73" w:unhideWhenUsed="0"/>
+    <w:lsdException w:name="Subtle Emphasis" w:semiHidden="0" w:uiPriority="19" w:unhideWhenUsed="0" w:qFormat="1"/>
+    <w:lsdException w:name="Intense Emphasis" w:semiHidden="0" w:uiPriority="21" w:unhideWhenUsed="0" w:qFormat="1"/>
+    <w:lsdException w:name="Subtle Reference" w:semiHidden="0" w:uiPriority="31" w:unhideWhenUsed="0" w:qFormat="1"/>
+    <w:lsdException w:name="Intense Reference" w:semiHidden="0" w:uiPriority="32" w:unhideWhenUsed="0" w:qFormat="1"/>
+    <w:lsdException w:name="Book Title" w:semiHidden="0" w:uiPriority="33" w:unhideWhenUsed="0" w:qFormat="1"/>
+    <w:lsdException w:name="Bibliography" w:uiPriority="37"/>
+    <w:lsdException w:name="TOC Heading" w:uiPriority="39" w:qFormat="1"/>
+  </w:latentStyles>
+  <w:style w:type="paragraph" w:default="1" w:styleId="a">
+    <w:name w:val="Normal"/>
+    <w:qFormat/>
+    <w:rsid w:val="005C68DD"/>
+    <w:pPr>
+      <w:widowControl w:val="0"/>
+      <w:jc w:val="both"/>
+    </w:pPr>
+  </w:style>
+  <w:style w:type="character" w:default="1" w:styleId="a0">
+    <w:name w:val="Default Paragraph Font"/>
+    <w:uiPriority w:val="1"/>
+    <w:semiHidden/>
+    <w:unhideWhenUsed/>
+  </w:style>
+  <w:style w:type="table" w:default="1" w:styleId="a1">
+    <w:name w:val="Normal Table"/>
+    <w:uiPriority w:val="99"/>
+    <w:semiHidden/>
+    <w:unhideWhenUsed/>
+    <w:tblPr>
+      <w:tblInd w:w="0" w:type="dxa"/>
+      <w:tblCellMar>
+        <w:top w:w="0" w:type="dxa"/>
+        <w:left w:w="108" w:type="dxa"/>
+        <w:bottom w:w="0" w:type="dxa"/>
+        <w:right w:w="108" w:type="dxa"/>
+      </w:tblCellMar>
+    </w:tblPr>
+  </w:style>
+  <w:style w:type="numbering" w:default="1" w:styleId="a2">
+    <w:name w:val="No List"/>
+    <w:uiPriority w:val="99"/>
+    <w:semiHidden/>
+    <w:unhideWhenUsed/>
+  </w:style>
+  <w:style w:type="character" w:styleId="a3">
+    <w:name w:val="Hyperlink"/>
+    <w:basedOn w:val="a0"/>
+    <w:uiPriority w:val="99"/>
+    <w:unhideWhenUsed/>
+    <w:rsid w:val="001235CC"/>
+    <w:rPr>
+      <w:color w:val="0000FF" w:themeColor="hyperlink"/>
+      <w:u w:val="single"/>
+    </w:rPr>
+  </w:style>
+  <w:style w:type="paragraph" w:styleId="a4">
+    <w:name w:val="List Paragraph"/>
+    <w:basedOn w:val="a"/>
+    <w:uiPriority w:val="34"/>
+    <w:qFormat/>
+    <w:rsid w:val="006731D4"/>
+    <w:pPr>
+      <w:ind w:firstLineChars="200" w:firstLine="420"/>
+    </w:pPr>
+  </w:style>
+  <w:style w:type="paragraph" w:styleId="a5">
+    <w:name w:val="header"/>
+    <w:basedOn w:val="a"/>
+    <w:link w:val="a6"/>
+    <w:uiPriority w:val="99"/>
+    <w:unhideWhenUsed/>
+    <w:rsid w:val="001D6ED6"/>
+    <w:pPr>
+      <w:pBdr>
+        <w:bottom w:val="single" w:sz="6" w:space="1" w:color="auto"/>
+      </w:pBdr>
+      <w:tabs>
+        <w:tab w:val="center" w:pos="4153"/>
+        <w:tab w:val="right" w:pos="8306"/>
+      </w:tabs>
+      <w:snapToGrid w:val="0"/>
+      <w:jc w:val="center"/>
+    </w:pPr>
+    <w:rPr>
+      <w:sz w:val="18"/>
+      <w:szCs w:val="18"/>
+    </w:rPr>
+  </w:style>
+  <w:style w:type="character" w:customStyle="1" w:styleId="a6">
+    <w:name w:val="页眉字符"/>
+    <w:basedOn w:val="a0"/>
+    <w:link w:val="a5"/>
+    <w:uiPriority w:val="99"/>
+    <w:rsid w:val="001D6ED6"/>
+    <w:rPr>
+      <w:sz w:val="18"/>
+      <w:szCs w:val="18"/>
+    </w:rPr>
+  </w:style>
+  <w:style w:type="paragraph" w:styleId="a7">
+    <w:name w:val="footer"/>
+    <w:basedOn w:val="a"/>
+    <w:link w:val="a8"/>
+    <w:uiPriority w:val="99"/>
+    <w:unhideWhenUsed/>
+    <w:rsid w:val="001D6ED6"/>
+    <w:pPr>
+      <w:tabs>
+        <w:tab w:val="center" w:pos="4153"/>
+        <w:tab w:val="right" w:pos="8306"/>
+      </w:tabs>
+      <w:snapToGrid w:val="0"/>
+      <w:jc w:val="left"/>
+    </w:pPr>
+    <w:rPr>
+      <w:sz w:val="18"/>
+      <w:szCs w:val="18"/>
+    </w:rPr>
+  </w:style>
+  <w:style w:type="character" w:customStyle="1" w:styleId="a8">
+    <w:name w:val="页脚字符"/>
+    <w:basedOn w:val="a0"/>
+    <w:link w:val="a7"/>
+    <w:uiPriority w:val="99"/>
+    <w:rsid w:val="001D6ED6"/>
+    <w:rPr>
+      <w:sz w:val="18"/>
+      <w:szCs w:val="18"/>
+    </w:rPr>
+  </w:style>
+  <w:style w:type="character" w:styleId="a9">
+    <w:name w:val="page number"/>
+    <w:basedOn w:val="a0"/>
+    <w:uiPriority w:val="99"/>
+    <w:semiHidden/>
+    <w:unhideWhenUsed/>
+    <w:rsid w:val="001D6ED6"/>
+  </w:style>
+  <w:style w:type="paragraph" w:styleId="aa">
+    <w:name w:val="footnote text"/>
+    <w:basedOn w:val="a"/>
+    <w:link w:val="ab"/>
+    <w:uiPriority w:val="99"/>
+    <w:unhideWhenUsed/>
+    <w:rsid w:val="007B69E2"/>
+    <w:pPr>
+      <w:snapToGrid w:val="0"/>
+      <w:jc w:val="left"/>
+    </w:pPr>
+    <w:rPr>
+      <w:sz w:val="18"/>
+      <w:szCs w:val="18"/>
+    </w:rPr>
+  </w:style>
+  <w:style w:type="character" w:customStyle="1" w:styleId="ab">
+    <w:name w:val="脚注文本字符"/>
+    <w:basedOn w:val="a0"/>
+    <w:link w:val="aa"/>
+    <w:uiPriority w:val="99"/>
+    <w:rsid w:val="007B69E2"/>
+    <w:rPr>
+      <w:sz w:val="18"/>
+      <w:szCs w:val="18"/>
+    </w:rPr>
+  </w:style>
+  <w:style w:type="character" w:styleId="ac">
+    <w:name w:val="footnote reference"/>
+    <w:basedOn w:val="a0"/>
+    <w:uiPriority w:val="99"/>
+    <w:unhideWhenUsed/>
+    <w:rsid w:val="007B69E2"/>
+    <w:rPr>
+      <w:vertAlign w:val="superscript"/>
+    </w:rPr>
+  </w:style>
+  <w:style w:type="table" w:styleId="ad">
+    <w:name w:val="Table Grid"/>
+    <w:basedOn w:val="a1"/>
+    <w:uiPriority w:val="59"/>
+    <w:rsid w:val="00D0554B"/>
+    <w:tblPr>
+      <w:tblInd w:w="0" w:type="dxa"/>
+      <w:tblBorders>
+        <w:top w:val="single" w:sz="4" w:space="0" w:color="auto"/>
+        <w:left w:val="single" w:sz="4" w:space="0" w:color="auto"/>
+        <w:bottom w:val="single" w:sz="4" w:space="0" w:color="auto"/>
+        <w:right w:val="single" w:sz="4" w:space="0" w:color="auto"/>
+        <w:insideH w:val="single" w:sz="4" w:space="0" w:color="auto"/>
+        <w:insideV w:val="single" w:sz="4" w:space="0" w:color="auto"/>
+      </w:tblBorders>
+      <w:tblCellMar>
+        <w:top w:w="0" w:type="dxa"/>
+        <w:left w:w="108" w:type="dxa"/>
+        <w:bottom w:w="0" w:type="dxa"/>
+        <w:right w:w="108" w:type="dxa"/>
+      </w:tblCellMar>
     </w:tblPr>
   </w:style>
 </w:styles>

</xml_diff>

<commit_message>
report w/ neural result
</commit_message>
<xml_diff>
--- a/finalReport/Final Report.docx
+++ b/finalReport/Final Report.docx
@@ -11,8 +11,6 @@
           <w:szCs w:val="48"/>
         </w:rPr>
       </w:pPr>
-      <w:bookmarkStart w:id="0" w:name="_GoBack"/>
-      <w:bookmarkEnd w:id="0"/>
       <w:r>
         <w:rPr>
           <w:rFonts w:ascii="Times New Roman" w:hAnsi="Times New Roman" w:cs="Times New Roman"/>
@@ -114,21 +112,7 @@
         <w:rPr>
           <w:rFonts w:ascii="Times New Roman" w:hAnsi="Times New Roman" w:cs="Times New Roman" w:hint="eastAsia"/>
         </w:rPr>
-        <w:t xml:space="preserve">, Ivy Zheng, </w:t>
-      </w:r>
-      <w:proofErr w:type="spellStart"/>
-      <w:r>
-        <w:rPr>
-          <w:rFonts w:ascii="Times New Roman" w:hAnsi="Times New Roman" w:cs="Times New Roman" w:hint="eastAsia"/>
-        </w:rPr>
-        <w:t>Yiyao</w:t>
-      </w:r>
-      <w:proofErr w:type="spellEnd"/>
-      <w:r>
-        <w:rPr>
-          <w:rFonts w:ascii="Times New Roman" w:hAnsi="Times New Roman" w:cs="Times New Roman" w:hint="eastAsia"/>
-        </w:rPr>
-        <w:t xml:space="preserve"> Fu</w:t>
+        <w:t>, Ivy Zheng, Yiyao Fu</w:t>
       </w:r>
     </w:p>
     <w:p>
@@ -754,18 +738,8 @@
           <w:sz w:val="22"/>
           <w:szCs w:val="22"/>
         </w:rPr>
-        <w:t xml:space="preserve">n in </w:t>
-      </w:r>
-      <w:proofErr w:type="spellStart"/>
-      <w:r>
-        <w:rPr>
-          <w:rFonts w:ascii="Times New Roman" w:hAnsi="Times New Roman" w:cs="Times New Roman" w:hint="eastAsia"/>
-          <w:sz w:val="22"/>
-          <w:szCs w:val="22"/>
-        </w:rPr>
-        <w:t>Fg</w:t>
-      </w:r>
-      <w:proofErr w:type="spellEnd"/>
+        <w:t>n in Fg</w:t>
+      </w:r>
       <w:r>
         <w:rPr>
           <w:rFonts w:ascii="Times New Roman" w:hAnsi="Times New Roman" w:cs="Times New Roman" w:hint="eastAsia"/>
@@ -872,23 +846,13 @@
           <w:szCs w:val="22"/>
         </w:rPr>
       </w:pPr>
-      <w:proofErr w:type="spellStart"/>
-      <w:r>
-        <w:rPr>
-          <w:rFonts w:ascii="Times New Roman" w:hAnsi="Times New Roman" w:cs="Times New Roman" w:hint="eastAsia"/>
-          <w:sz w:val="22"/>
-          <w:szCs w:val="22"/>
-        </w:rPr>
-        <w:t>F.g</w:t>
-      </w:r>
-      <w:proofErr w:type="spellEnd"/>
-      <w:r>
-        <w:rPr>
-          <w:rFonts w:ascii="Times New Roman" w:hAnsi="Times New Roman" w:cs="Times New Roman" w:hint="eastAsia"/>
-          <w:sz w:val="22"/>
-          <w:szCs w:val="22"/>
-        </w:rPr>
-        <w:t>. 1: Picture Preprocessing</w:t>
+      <w:r>
+        <w:rPr>
+          <w:rFonts w:ascii="Times New Roman" w:hAnsi="Times New Roman" w:cs="Times New Roman" w:hint="eastAsia"/>
+          <w:sz w:val="22"/>
+          <w:szCs w:val="22"/>
+        </w:rPr>
+        <w:t>F.g. 1: Picture Preprocessing</w:t>
       </w:r>
     </w:p>
     <w:p>
@@ -1168,25 +1132,7 @@
           <w:sz w:val="22"/>
           <w:szCs w:val="22"/>
         </w:rPr>
-        <w:t xml:space="preserve"> think </w:t>
-      </w:r>
-      <w:proofErr w:type="spellStart"/>
-      <w:r>
-        <w:rPr>
-          <w:rFonts w:ascii="Times New Roman" w:hAnsi="Times New Roman" w:cs="Times New Roman" w:hint="eastAsia"/>
-          <w:sz w:val="22"/>
-          <w:szCs w:val="22"/>
-        </w:rPr>
-        <w:t>kNN</w:t>
-      </w:r>
-      <w:proofErr w:type="spellEnd"/>
-      <w:r>
-        <w:rPr>
-          <w:rFonts w:ascii="Times New Roman" w:hAnsi="Times New Roman" w:cs="Times New Roman" w:hint="eastAsia"/>
-          <w:sz w:val="22"/>
-          <w:szCs w:val="22"/>
-        </w:rPr>
-        <w:t xml:space="preserve"> would be a good classifier because of the nature of the dataset: there</w:t>
+        <w:t xml:space="preserve"> think kNN would be a good classifier because of the nature of the dataset: there</w:t>
       </w:r>
       <w:r>
         <w:rPr>
@@ -1499,25 +1445,7 @@
           <w:sz w:val="22"/>
           <w:szCs w:val="22"/>
         </w:rPr>
-        <w:t xml:space="preserve">We then tested different k values for </w:t>
-      </w:r>
-      <w:proofErr w:type="spellStart"/>
-      <w:r>
-        <w:rPr>
-          <w:rFonts w:ascii="Times New Roman" w:hAnsi="Times New Roman" w:cs="Times New Roman" w:hint="eastAsia"/>
-          <w:sz w:val="22"/>
-          <w:szCs w:val="22"/>
-        </w:rPr>
-        <w:t>kNN</w:t>
-      </w:r>
-      <w:proofErr w:type="spellEnd"/>
-      <w:r>
-        <w:rPr>
-          <w:rFonts w:ascii="Times New Roman" w:hAnsi="Times New Roman" w:cs="Times New Roman" w:hint="eastAsia"/>
-          <w:sz w:val="22"/>
-          <w:szCs w:val="22"/>
-        </w:rPr>
-        <w:t xml:space="preserve"> method. We tested k from 1 to 10, and reached our best result at k=2, with a precision of 0.630.</w:t>
+        <w:t>We then tested different k values for kNN method. We tested k from 1 to 10, and reached our best result at k=2, with a precision of 0.630.</w:t>
       </w:r>
     </w:p>
     <w:p>
@@ -1892,20 +1820,8 @@
                 <w:sz w:val="22"/>
                 <w:szCs w:val="22"/>
               </w:rPr>
-              <w:t xml:space="preserve">Attributed Selected </w:t>
+              <w:t>Attributed Selected Classfier</w:t>
             </w:r>
-            <w:proofErr w:type="spellStart"/>
-            <w:r>
-              <w:rPr>
-                <w:rFonts w:ascii="Times New Roman" w:eastAsia="宋体" w:hAnsi="Times New Roman" w:cs="Times New Roman"/>
-                <w:color w:val="000000"/>
-                <w:kern w:val="0"/>
-                <w:sz w:val="22"/>
-                <w:szCs w:val="22"/>
-              </w:rPr>
-              <w:t>Classfier</w:t>
-            </w:r>
-            <w:proofErr w:type="spellEnd"/>
           </w:p>
         </w:tc>
         <w:tc>
@@ -2003,13 +1919,25 @@
             <w:pPr>
               <w:widowControl/>
               <w:rPr>
-                <w:rFonts w:ascii="Times New Roman" w:eastAsia="宋体" w:hAnsi="Times New Roman" w:cs="Times New Roman"/>
+                <w:rFonts w:ascii="Times New Roman" w:eastAsia="宋体" w:hAnsi="Times New Roman" w:cs="Times New Roman" w:hint="eastAsia"/>
                 <w:color w:val="000000"/>
                 <w:kern w:val="0"/>
                 <w:sz w:val="22"/>
                 <w:szCs w:val="22"/>
               </w:rPr>
             </w:pPr>
+            <w:r>
+              <w:rPr>
+                <w:rFonts w:ascii="Times New Roman" w:eastAsia="宋体" w:hAnsi="Times New Roman" w:cs="Times New Roman" w:hint="eastAsia"/>
+                <w:color w:val="000000"/>
+                <w:kern w:val="0"/>
+                <w:sz w:val="22"/>
+                <w:szCs w:val="22"/>
+              </w:rPr>
+              <w:t>46.90%</w:t>
+            </w:r>
+            <w:bookmarkStart w:id="0" w:name="_GoBack"/>
+            <w:bookmarkEnd w:id="0"/>
           </w:p>
         </w:tc>
       </w:tr>
@@ -2042,7 +1970,6 @@
                 <w:szCs w:val="22"/>
               </w:rPr>
             </w:pPr>
-            <w:proofErr w:type="spellStart"/>
             <w:r>
               <w:rPr>
                 <w:rFonts w:ascii="Times New Roman" w:eastAsia="宋体" w:hAnsi="Times New Roman" w:cs="Times New Roman"/>
@@ -2053,7 +1980,6 @@
               </w:rPr>
               <w:t>AdaBoost</w:t>
             </w:r>
-            <w:proofErr w:type="spellEnd"/>
           </w:p>
         </w:tc>
         <w:tc>
@@ -2429,7 +2355,7 @@
         <w:rStyle w:val="a9"/>
         <w:noProof/>
       </w:rPr>
-      <w:t>1</w:t>
+      <w:t>2</w:t>
     </w:r>
     <w:r>
       <w:rPr>

</xml_diff>